<commit_message>
mass upload fig fiasco
</commit_message>
<xml_diff>
--- a/working_drafts/jxb_submission/revision/NxCO2xI_rtr_v1.0.docx
+++ b/working_drafts/jxb_submission/revision/NxCO2xI_rtr_v1.0.docx
@@ -111,7 +111,6 @@
           <w:rFonts w:cs="Times New Roman"/>
         </w:rPr>
       </w:pPr>
-      <w:proofErr w:type="gramStart"/>
       <w:r>
         <w:rPr>
           <w:rFonts w:cs="Times New Roman"/>
@@ -121,22 +120,14 @@
       <w:r>
         <w:rPr>
           <w:rFonts w:cs="Times New Roman"/>
-          <w:highlight w:val="yellow"/>
-        </w:rPr>
-        <w:t>XX</w:t>
-      </w:r>
-      <w:r>
-        <w:rPr>
-          <w:rFonts w:cs="Times New Roman"/>
-        </w:rPr>
-        <w:t>,</w:t>
-      </w:r>
-      <w:proofErr w:type="gramEnd"/>
-      <w:r>
-        <w:rPr>
-          <w:rFonts w:cs="Times New Roman"/>
-        </w:rPr>
-        <w:t xml:space="preserve"> 2025</w:t>
+        </w:rPr>
+        <w:t>27</w:t>
+      </w:r>
+      <w:r>
+        <w:rPr>
+          <w:rFonts w:cs="Times New Roman"/>
+        </w:rPr>
+        <w:t>, 2025</w:t>
       </w:r>
     </w:p>
     <w:p>
@@ -701,27 +692,7 @@
           <w:bCs/>
           <w:color w:val="000000"/>
         </w:rPr>
-        <w:t xml:space="preserve">if you feel you will need </w:t>
-      </w:r>
-      <w:proofErr w:type="gramStart"/>
-      <w:r>
-        <w:rPr>
-          <w:rFonts w:cs="Times New Roman"/>
-          <w:b/>
-          <w:bCs/>
-          <w:color w:val="000000"/>
-        </w:rPr>
-        <w:t>longer</w:t>
-      </w:r>
-      <w:proofErr w:type="gramEnd"/>
-      <w:r>
-        <w:rPr>
-          <w:rFonts w:cs="Times New Roman"/>
-          <w:b/>
-          <w:bCs/>
-          <w:color w:val="000000"/>
-        </w:rPr>
-        <w:t xml:space="preserve"> please reply to this e-mail to let the editorial staff know.</w:t>
+        <w:t>if you feel you will need longer please reply to this e-mail to let the editorial staff know.</w:t>
       </w:r>
     </w:p>
     <w:p>
@@ -888,47 +859,7 @@
           <w:bCs/>
           <w:color w:val="000000" w:themeColor="text1"/>
         </w:rPr>
-        <w:t xml:space="preserve">In this study, the researchers used a nitrogen-fixing soybean plant to test two main hypotheses (nitrogen limitation and eco-evolutionary theories) that are used to explain the response of C3 plants to elevated CO2 with respect to leaf photosynthetic and respiratory traits as well as whole-plant productivity. In one group of plants they used non-inoculated </w:t>
-      </w:r>
-      <w:proofErr w:type="gramStart"/>
-      <w:r>
-        <w:rPr>
-          <w:rFonts w:cs="Times New Roman"/>
-          <w:b/>
-          <w:bCs/>
-          <w:color w:val="000000" w:themeColor="text1"/>
-        </w:rPr>
-        <w:t>plants</w:t>
-      </w:r>
-      <w:proofErr w:type="gramEnd"/>
-      <w:r>
-        <w:rPr>
-          <w:rFonts w:cs="Times New Roman"/>
-          <w:b/>
-          <w:bCs/>
-          <w:color w:val="000000" w:themeColor="text1"/>
-        </w:rPr>
-        <w:t xml:space="preserve"> and the second group of plants was inoculated with nitrogen-fixing bacteria. These two groups of plants received nine levels of nitrogen fertilization, and half of them were exposed to elevated CO2 of 1000 ppm and the second group at ambient CO2. The main findings of the study were that photosynthetic capacity (Vcmax and Jmax) acclimated with elevated CO2 by decreasing, regardless of the nitrogen fertilization treatments, supporting the eco-evolutionary (optimality theory), while at whole plant level, nitrogen fertilization enhanced leaf and biomass production, supporting the nitrogen limitation theory. In my opinion, this study was carefully designed to evaluate thoroughly these two theories that are often used interchangeably to explain both physiological and whole-plant responses to elevated CO2 therefore, I was impressed by this careful experimental design. The statistical models </w:t>
-      </w:r>
-      <w:proofErr w:type="gramStart"/>
-      <w:r>
-        <w:rPr>
-          <w:rFonts w:cs="Times New Roman"/>
-          <w:b/>
-          <w:bCs/>
-          <w:color w:val="000000" w:themeColor="text1"/>
-        </w:rPr>
-        <w:t>was</w:t>
-      </w:r>
-      <w:proofErr w:type="gramEnd"/>
-      <w:r>
-        <w:rPr>
-          <w:rFonts w:cs="Times New Roman"/>
-          <w:b/>
-          <w:bCs/>
-          <w:color w:val="000000" w:themeColor="text1"/>
-        </w:rPr>
-        <w:t xml:space="preserve"> also appropriate. However, throughout the method sections, the authors did not specify replicates used in N fertilization treatments, making it hard to fully understand the strength of the stats…My overall comments to the manuscript are rather minor and I believe this work will advance our understanding on the responses of plants to elevated CO2 in relation to nitrogen availability.</w:t>
+        <w:t>In this study, the researchers used a nitrogen-fixing soybean plant to test two main hypotheses (nitrogen limitation and eco-evolutionary theories) that are used to explain the response of C3 plants to elevated CO2 with respect to leaf photosynthetic and respiratory traits as well as whole-plant productivity. In one group of plants they used non-inoculated plants and the second group of plants was inoculated with nitrogen-fixing bacteria. These two groups of plants received nine levels of nitrogen fertilization, and half of them were exposed to elevated CO2 of 1000 ppm and the second group at ambient CO2. The main findings of the study were that photosynthetic capacity (Vcmax and Jmax) acclimated with elevated CO2 by decreasing, regardless of the nitrogen fertilization treatments, supporting the eco-evolutionary (optimality theory), while at whole plant level, nitrogen fertilization enhanced leaf and biomass production, supporting the nitrogen limitation theory. In my opinion, this study was carefully designed to evaluate thoroughly these two theories that are often used interchangeably to explain both physiological and whole-plant responses to elevated CO2 therefore, I was impressed by this careful experimental design. The statistical models was also appropriate. However, throughout the method sections, the authors did not specify replicates used in N fertilization treatments, making it hard to fully understand the strength of the stats…My overall comments to the manuscript are rather minor and I believe this work will advance our understanding on the responses of plants to elevated CO2 in relation to nitrogen availability.</w:t>
       </w:r>
     </w:p>
     <w:p>
@@ -1358,9 +1289,8 @@
         <w:rPr>
           <w:rFonts w:cs="Times New Roman"/>
           <w:color w:val="FF0000"/>
-          <w:highlight w:val="yellow"/>
-        </w:rPr>
-        <w:t>XX</w:t>
+        </w:rPr>
+        <w:t>140</w:t>
       </w:r>
       <w:r>
         <w:rPr>
@@ -1648,22 +1578,7 @@
           <w:rFonts w:cs="Times New Roman"/>
           <w:color w:val="FF0000"/>
         </w:rPr>
-        <w:t xml:space="preserve"> (stated on line </w:t>
-      </w:r>
-      <w:r>
-        <w:rPr>
-          <w:rFonts w:cs="Times New Roman"/>
-          <w:color w:val="FF0000"/>
-          <w:highlight w:val="yellow"/>
-        </w:rPr>
-        <w:t>XX</w:t>
-      </w:r>
-      <w:r>
-        <w:rPr>
-          <w:rFonts w:cs="Times New Roman"/>
-          <w:color w:val="FF0000"/>
-        </w:rPr>
-        <w:t>)</w:t>
+        <w:t>, which is now explicitly stated on line 196</w:t>
       </w:r>
       <w:r>
         <w:rPr>
@@ -1728,7 +1643,15 @@
           <w:rFonts w:cs="Times New Roman"/>
           <w:color w:val="FF0000"/>
         </w:rPr>
-        <w:t xml:space="preserve">-by-inoculation combination was assessed and drawn using a maximum of 36 data points. However, we removed </w:t>
+        <w:t xml:space="preserve">-by-inoculation combination was assessed and drawn using a maximum of 36 data points. However, </w:t>
+      </w:r>
+      <w:r>
+        <w:rPr>
+          <w:rFonts w:cs="Times New Roman"/>
+          <w:color w:val="FF0000"/>
+        </w:rPr>
+        <w:lastRenderedPageBreak/>
+        <w:t xml:space="preserve">we removed </w:t>
       </w:r>
       <w:r>
         <w:rPr>
@@ -1742,7 +1665,6 @@
           <w:rFonts w:cs="Times New Roman"/>
           <w:color w:val="FF0000"/>
         </w:rPr>
-        <w:lastRenderedPageBreak/>
         <w:t xml:space="preserve">uninoculated individuals who had formed root nodules. </w:t>
       </w:r>
       <w:r>
@@ -2623,9 +2545,8 @@
         <w:rPr>
           <w:rFonts w:cs="Times New Roman"/>
           <w:color w:val="FF0000"/>
-          <w:highlight w:val="yellow"/>
-        </w:rPr>
-        <w:t>XX</w:t>
+        </w:rPr>
+        <w:t>210</w:t>
       </w:r>
       <w:r>
         <w:rPr>
@@ -2816,9 +2737,8 @@
         <w:rPr>
           <w:rFonts w:cs="Times New Roman"/>
           <w:color w:val="FF0000"/>
-          <w:highlight w:val="yellow"/>
-        </w:rPr>
-        <w:t>XX</w:t>
+        </w:rPr>
+        <w:t>215</w:t>
       </w:r>
       <w:r>
         <w:rPr>
@@ -2947,9 +2867,8 @@
         <w:rPr>
           <w:rFonts w:cs="Times New Roman"/>
           <w:color w:val="FF0000"/>
-          <w:highlight w:val="yellow"/>
-        </w:rPr>
-        <w:t>XX</w:t>
+        </w:rPr>
+        <w:t>234</w:t>
       </w:r>
       <w:r>
         <w:rPr>
@@ -2994,27 +2913,7 @@
           <w:bCs/>
           <w:color w:val="000000" w:themeColor="text1"/>
         </w:rPr>
-        <w:t xml:space="preserve">Line 334: </w:t>
-      </w:r>
-      <w:proofErr w:type="gramStart"/>
-      <w:r>
-        <w:rPr>
-          <w:rFonts w:cs="Times New Roman"/>
-          <w:b/>
-          <w:bCs/>
-          <w:color w:val="000000" w:themeColor="text1"/>
-        </w:rPr>
-        <w:t>again</w:t>
-      </w:r>
-      <w:proofErr w:type="gramEnd"/>
-      <w:r>
-        <w:rPr>
-          <w:rFonts w:cs="Times New Roman"/>
-          <w:b/>
-          <w:bCs/>
-          <w:color w:val="000000" w:themeColor="text1"/>
-        </w:rPr>
-        <w:t xml:space="preserve"> you need to specify the exact number of replicates used to understand the power of the statistical analyses</w:t>
+        <w:t>Line 334: again you need to specify the exact number of replicates used to understand the power of the statistical analyses</w:t>
       </w:r>
     </w:p>
     <w:p>
@@ -3488,9 +3387,8 @@
         <w:rPr>
           <w:rFonts w:cs="Times New Roman"/>
           <w:color w:val="FF0000"/>
-          <w:highlight w:val="yellow"/>
-        </w:rPr>
-        <w:t>XX</w:t>
+        </w:rPr>
+        <w:t>558</w:t>
       </w:r>
       <w:r>
         <w:rPr>
@@ -4178,25 +4076,14 @@
           <w:color w:val="000000" w:themeColor="text1"/>
         </w:rPr>
       </w:pPr>
-      <w:proofErr w:type="gramStart"/>
-      <w:r>
-        <w:rPr>
-          <w:rFonts w:cs="Times New Roman"/>
-          <w:b/>
-          <w:bCs/>
-          <w:color w:val="000000" w:themeColor="text1"/>
-        </w:rPr>
-        <w:t>Overall</w:t>
-      </w:r>
-      <w:proofErr w:type="gramEnd"/>
-      <w:r>
-        <w:rPr>
-          <w:rFonts w:cs="Times New Roman"/>
-          <w:b/>
-          <w:bCs/>
-          <w:color w:val="000000" w:themeColor="text1"/>
-        </w:rPr>
-        <w:t xml:space="preserve"> the study is well designed, executed, and fairly reported. I have a few overall questions/comments and several minor comments/questions.</w:t>
+      <w:r>
+        <w:rPr>
+          <w:rFonts w:cs="Times New Roman"/>
+          <w:b/>
+          <w:bCs/>
+          <w:color w:val="000000" w:themeColor="text1"/>
+        </w:rPr>
+        <w:t>Overall the study is well designed, executed, and fairly reported. I have a few overall questions/comments and several minor comments/questions.</w:t>
       </w:r>
     </w:p>
     <w:p>
@@ -4285,7 +4172,14 @@
           <w:rFonts w:cs="Times New Roman"/>
           <w:color w:val="FF0000"/>
         </w:rPr>
-        <w:t xml:space="preserve"> fertilization outside of CO</w:t>
+        <w:t xml:space="preserve"> fertilization </w:t>
+      </w:r>
+      <w:r>
+        <w:rPr>
+          <w:rFonts w:cs="Times New Roman"/>
+          <w:color w:val="FF0000"/>
+        </w:rPr>
+        <w:t>outside of CO</w:t>
       </w:r>
       <w:r>
         <w:rPr>
@@ -4349,14 +4243,7 @@
           <w:rFonts w:cs="Times New Roman"/>
           <w:color w:val="FF0000"/>
         </w:rPr>
-        <w:t xml:space="preserve"> </w:t>
-      </w:r>
-      <w:r>
-        <w:rPr>
-          <w:rFonts w:cs="Times New Roman"/>
-          <w:color w:val="FF0000"/>
-        </w:rPr>
-        <w:t>recently</w:t>
+        <w:t xml:space="preserve"> recently</w:t>
       </w:r>
       <w:r>
         <w:rPr>
@@ -4376,7 +4263,7 @@
         <w:sdtPr>
           <w:rPr>
             <w:rFonts w:cs="Times New Roman"/>
-            <w:color w:val="000000"/>
+            <w:color w:val="FF0000"/>
           </w:rPr>
           <w:tag w:val="MENDELEY_CITATION_v3_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"/>
           <w:id w:val="1358236408"/>
@@ -4388,7 +4275,7 @@
           <w:r>
             <w:rPr>
               <w:rFonts w:eastAsia="Times New Roman" w:cs="Times New Roman"/>
-              <w:color w:val="000000"/>
+              <w:color w:val="FF0000"/>
             </w:rPr>
             <w:t>Stocker et al., 2025)</w:t>
           </w:r>
@@ -4495,14 +4382,7 @@
           <w:rFonts w:cs="Times New Roman"/>
           <w:color w:val="FF0000"/>
         </w:rPr>
-        <w:t xml:space="preserve">, temperature, </w:t>
-      </w:r>
-      <w:r>
-        <w:rPr>
-          <w:rFonts w:cs="Times New Roman"/>
-          <w:color w:val="FF0000"/>
-        </w:rPr>
-        <w:t>light)</w:t>
+        <w:t>, temperature, light)</w:t>
       </w:r>
       <w:r>
         <w:rPr>
@@ -4515,7 +4395,7 @@
         <w:sdtPr>
           <w:rPr>
             <w:rFonts w:cs="Times New Roman"/>
-            <w:color w:val="000000"/>
+            <w:color w:val="FF0000"/>
           </w:rPr>
           <w:tag w:val="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"/>
           <w:id w:val="-1082521544"/>
@@ -4527,7 +4407,7 @@
           <w:r>
             <w:rPr>
               <w:rFonts w:eastAsia="Times New Roman"/>
-              <w:color w:val="000000"/>
+              <w:color w:val="FF0000"/>
             </w:rPr>
             <w:t xml:space="preserve">(Smith </w:t>
           </w:r>
@@ -4536,14 +4416,14 @@
               <w:rFonts w:eastAsia="Times New Roman"/>
               <w:i/>
               <w:iCs/>
-              <w:color w:val="000000"/>
+              <w:color w:val="FF0000"/>
             </w:rPr>
             <w:t>et al.</w:t>
           </w:r>
           <w:r>
             <w:rPr>
               <w:rFonts w:eastAsia="Times New Roman"/>
-              <w:color w:val="000000"/>
+              <w:color w:val="FF0000"/>
             </w:rPr>
             <w:t xml:space="preserve">, 2019; Harrison </w:t>
           </w:r>
@@ -4552,14 +4432,14 @@
               <w:rFonts w:eastAsia="Times New Roman"/>
               <w:i/>
               <w:iCs/>
-              <w:color w:val="000000"/>
+              <w:color w:val="FF0000"/>
             </w:rPr>
             <w:t>et al.</w:t>
           </w:r>
           <w:r>
             <w:rPr>
               <w:rFonts w:eastAsia="Times New Roman"/>
-              <w:color w:val="000000"/>
+              <w:color w:val="FF0000"/>
             </w:rPr>
             <w:t xml:space="preserve">, 2021; Stocker </w:t>
           </w:r>
@@ -4568,14 +4448,14 @@
               <w:rFonts w:eastAsia="Times New Roman"/>
               <w:i/>
               <w:iCs/>
-              <w:color w:val="000000"/>
+              <w:color w:val="FF0000"/>
             </w:rPr>
             <w:t>et al.</w:t>
           </w:r>
           <w:r>
             <w:rPr>
               <w:rFonts w:eastAsia="Times New Roman"/>
-              <w:color w:val="000000"/>
+              <w:color w:val="FF0000"/>
             </w:rPr>
             <w:t>, 2025)</w:t>
           </w:r>
@@ -4586,14 +4466,7 @@
           <w:rFonts w:cs="Times New Roman"/>
           <w:color w:val="FF0000"/>
         </w:rPr>
-        <w:t>. However</w:t>
-      </w:r>
-      <w:r>
-        <w:rPr>
-          <w:rFonts w:cs="Times New Roman"/>
-          <w:color w:val="FF0000"/>
-        </w:rPr>
-        <w:t xml:space="preserve">, </w:t>
+        <w:t xml:space="preserve">. However, </w:t>
       </w:r>
       <w:r>
         <w:rPr>
@@ -4628,7 +4501,14 @@
           <w:rFonts w:cs="Times New Roman"/>
           <w:color w:val="FF0000"/>
         </w:rPr>
-        <w:t xml:space="preserve">co-evolutionary optimality theory predicts that plants should </w:t>
+        <w:t xml:space="preserve">co-evolutionary optimality theory predicts </w:t>
+      </w:r>
+      <w:r>
+        <w:rPr>
+          <w:rFonts w:cs="Times New Roman"/>
+          <w:color w:val="FF0000"/>
+        </w:rPr>
+        <w:t xml:space="preserve">that plants should </w:t>
       </w:r>
       <w:r>
         <w:rPr>
@@ -5201,9 +5081,8 @@
         <w:rPr>
           <w:rFonts w:cs="Times New Roman"/>
           <w:color w:val="FF0000"/>
-          <w:highlight w:val="yellow"/>
-        </w:rPr>
-        <w:t>XX</w:t>
+        </w:rPr>
+        <w:t>634</w:t>
       </w:r>
       <w:r>
         <w:rPr>
@@ -5264,7 +5143,6 @@
         </w:rPr>
         <w:t xml:space="preserve"> and </w:t>
       </w:r>
-      <w:proofErr w:type="spellStart"/>
       <w:r>
         <w:rPr>
           <w:i/>
@@ -5280,7 +5158,6 @@
         </w:rPr>
         <w:t>area</w:t>
       </w:r>
-      <w:proofErr w:type="spellEnd"/>
       <w:r>
         <w:rPr>
           <w:color w:val="FF0000"/>
@@ -5297,19 +5174,19 @@
       <w:sdt>
         <w:sdtPr>
           <w:rPr>
-            <w:color w:val="000000"/>
+            <w:color w:val="FF0000"/>
           </w:rPr>
           <w:tag w:val="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"/>
           <w:id w:val="1398866013"/>
           <w:placeholder>
-            <w:docPart w:val="483411F73BD5F1478D79AD53E570EF10"/>
+            <w:docPart w:val="C6D2A828F8D04E4D91E97C1526202065"/>
           </w:placeholder>
         </w:sdtPr>
         <w:sdtContent>
           <w:r>
             <w:rPr>
               <w:rFonts w:eastAsia="Times New Roman"/>
-              <w:color w:val="000000"/>
+              <w:color w:val="FF0000"/>
             </w:rPr>
             <w:t xml:space="preserve">(Wright </w:t>
           </w:r>
@@ -5318,14 +5195,14 @@
               <w:rFonts w:eastAsia="Times New Roman"/>
               <w:i/>
               <w:iCs/>
-              <w:color w:val="000000"/>
+              <w:color w:val="FF0000"/>
             </w:rPr>
             <w:t>et al.</w:t>
           </w:r>
           <w:r>
             <w:rPr>
               <w:rFonts w:eastAsia="Times New Roman"/>
-              <w:color w:val="000000"/>
+              <w:color w:val="FF0000"/>
             </w:rPr>
             <w:t xml:space="preserve">, 2003; Harrison </w:t>
           </w:r>
@@ -5334,14 +5211,14 @@
               <w:rFonts w:eastAsia="Times New Roman"/>
               <w:i/>
               <w:iCs/>
-              <w:color w:val="000000"/>
+              <w:color w:val="FF0000"/>
             </w:rPr>
             <w:t>et al.</w:t>
           </w:r>
           <w:r>
             <w:rPr>
               <w:rFonts w:eastAsia="Times New Roman"/>
-              <w:color w:val="000000"/>
+              <w:color w:val="FF0000"/>
             </w:rPr>
             <w:t xml:space="preserve">, 2021; Stocker </w:t>
           </w:r>
@@ -5350,14 +5227,14 @@
               <w:rFonts w:eastAsia="Times New Roman"/>
               <w:i/>
               <w:iCs/>
-              <w:color w:val="000000"/>
+              <w:color w:val="FF0000"/>
             </w:rPr>
             <w:t>et al.</w:t>
           </w:r>
           <w:r>
             <w:rPr>
               <w:rFonts w:eastAsia="Times New Roman"/>
-              <w:color w:val="000000"/>
+              <w:color w:val="FF0000"/>
             </w:rPr>
             <w:t>, 2025)</w:t>
           </w:r>
@@ -5425,7 +5302,7 @@
           <w:bCs/>
           <w:color w:val="000000" w:themeColor="text1"/>
         </w:rPr>
-        <w:t xml:space="preserve">The </w:t>
+        <w:t xml:space="preserve">The root:shoot response to N </w:t>
       </w:r>
       <w:proofErr w:type="spellStart"/>
       <w:r>
@@ -5435,7 +5312,7 @@
           <w:bCs/>
           <w:color w:val="000000" w:themeColor="text1"/>
         </w:rPr>
-        <w:t>root:shoot</w:t>
+        <w:t>fert</w:t>
       </w:r>
       <w:proofErr w:type="spellEnd"/>
       <w:r>
@@ -5445,47 +5322,7 @@
           <w:bCs/>
           <w:color w:val="000000" w:themeColor="text1"/>
         </w:rPr>
-        <w:t xml:space="preserve"> response to N </w:t>
-      </w:r>
-      <w:proofErr w:type="spellStart"/>
-      <w:r>
-        <w:rPr>
-          <w:rFonts w:cs="Times New Roman"/>
-          <w:b/>
-          <w:bCs/>
-          <w:color w:val="000000" w:themeColor="text1"/>
-        </w:rPr>
-        <w:t>fert</w:t>
-      </w:r>
-      <w:proofErr w:type="spellEnd"/>
-      <w:r>
-        <w:rPr>
-          <w:rFonts w:cs="Times New Roman"/>
-          <w:b/>
-          <w:bCs/>
-          <w:color w:val="000000" w:themeColor="text1"/>
-        </w:rPr>
-        <w:t xml:space="preserve"> is not linear, especially for the uninoculated treatment (Fig 3) – can this be accounted for in the statistical analysis and how does that modify interpretation of the root:shoot response? Should probably cite Iversen 2010 when mentioning the root response to CO2 literature. </w:t>
-      </w:r>
-      <w:proofErr w:type="gramStart"/>
-      <w:r>
-        <w:rPr>
-          <w:rFonts w:cs="Times New Roman"/>
-          <w:b/>
-          <w:bCs/>
-          <w:color w:val="000000" w:themeColor="text1"/>
-        </w:rPr>
-        <w:t>Also</w:t>
-      </w:r>
-      <w:proofErr w:type="gramEnd"/>
-      <w:r>
-        <w:rPr>
-          <w:rFonts w:cs="Times New Roman"/>
-          <w:b/>
-          <w:bCs/>
-          <w:color w:val="000000" w:themeColor="text1"/>
-        </w:rPr>
-        <w:t xml:space="preserve"> while I do find these results compelling, they are likely influenced by the fact that they are in pots and can expand resource capture volumes both above and below ground which can influence responses compared to more closed, less disturbed systems (Norby 1996; </w:t>
+        <w:t xml:space="preserve"> is not linear, especially for the uninoculated treatment (Fig 3) – can this be accounted for in the statistical analysis and how does that modify interpretation of the root:shoot response? Should probably cite Iversen 2010 when mentioning the root response to CO2 literature. Also while I do find these results compelling, they are likely influenced by the fact that they are in pots and can expand resource capture volumes both above and below ground which can influence responses compared to more closed, less disturbed systems (Norby 1996; </w:t>
       </w:r>
       <w:proofErr w:type="spellStart"/>
       <w:r>
@@ -5650,7 +5487,7 @@
         <w:sdtPr>
           <w:rPr>
             <w:rFonts w:cs="Times New Roman"/>
-            <w:color w:val="000000"/>
+            <w:color w:val="FF0000"/>
           </w:rPr>
           <w:tag w:val="MENDELEY_CITATION_v3_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"/>
           <w:id w:val="-605266265"/>
@@ -5662,7 +5499,7 @@
           <w:r>
             <w:rPr>
               <w:rFonts w:cs="Times New Roman"/>
-              <w:color w:val="000000"/>
+              <w:color w:val="FF0000"/>
             </w:rPr>
             <w:t>Iversen (2010)</w:t>
           </w:r>
@@ -5694,7 +5531,7 @@
         <w:sdtPr>
           <w:rPr>
             <w:rFonts w:cs="Times New Roman"/>
-            <w:color w:val="000000"/>
+            <w:color w:val="FF0000"/>
           </w:rPr>
           <w:tag w:val="MENDELEY_CITATION_v3_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"/>
           <w:id w:val="-131786936"/>
@@ -5706,7 +5543,7 @@
           <w:r>
             <w:rPr>
               <w:rFonts w:cs="Times New Roman"/>
-              <w:color w:val="000000"/>
+              <w:color w:val="FF0000"/>
             </w:rPr>
             <w:t>Iversen (2010)</w:t>
           </w:r>
@@ -5773,7 +5610,7 @@
         <w:sdtPr>
           <w:rPr>
             <w:rFonts w:cs="Times New Roman"/>
-            <w:color w:val="000000"/>
+            <w:color w:val="FF0000"/>
           </w:rPr>
           <w:tag w:val="MENDELEY_CITATION_v3_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"/>
           <w:id w:val="1677304804"/>
@@ -5785,7 +5622,7 @@
           <w:r>
             <w:rPr>
               <w:rFonts w:eastAsia="Times New Roman" w:cs="Times New Roman"/>
-              <w:color w:val="000000"/>
+              <w:color w:val="FF0000"/>
             </w:rPr>
             <w:t>Iversen et al. (2008)</w:t>
           </w:r>
@@ -5824,7 +5661,7 @@
         <w:sdtPr>
           <w:rPr>
             <w:rFonts w:cs="Times New Roman"/>
-            <w:color w:val="000000"/>
+            <w:color w:val="FF0000"/>
           </w:rPr>
           <w:tag w:val="MENDELEY_CITATION_v3_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"/>
           <w:id w:val="-2140249832"/>
@@ -5836,7 +5673,7 @@
           <w:r>
             <w:rPr>
               <w:rFonts w:eastAsia="Times New Roman" w:cs="Times New Roman"/>
-              <w:color w:val="000000"/>
+              <w:color w:val="FF0000"/>
             </w:rPr>
             <w:t>Iversen et al. (2008)</w:t>
           </w:r>
@@ -5869,7 +5706,14 @@
           <w:rFonts w:cs="Times New Roman"/>
           <w:color w:val="FF0000"/>
         </w:rPr>
-        <w:t xml:space="preserve">, a pattern that was associated with reduced fine-root turnover and accelerated fine root mortality that increased ecosystem </w:t>
+        <w:t xml:space="preserve">, a pattern that was associated with </w:t>
+      </w:r>
+      <w:r>
+        <w:rPr>
+          <w:rFonts w:cs="Times New Roman"/>
+          <w:color w:val="FF0000"/>
+        </w:rPr>
+        <w:t xml:space="preserve">reduced fine-root turnover and accelerated fine root mortality that increased ecosystem </w:t>
       </w:r>
       <w:r>
         <w:rPr>
@@ -5985,16 +5829,15 @@
         <w:rPr>
           <w:rFonts w:cs="Times New Roman"/>
           <w:color w:val="FF0000"/>
-          <w:highlight w:val="yellow"/>
-        </w:rPr>
-        <w:t>XX</w:t>
-      </w:r>
-      <w:r>
-        <w:rPr>
-          <w:rFonts w:cs="Times New Roman"/>
-          <w:color w:val="FF0000"/>
-        </w:rPr>
-        <w:t xml:space="preserve">: </w:t>
+        </w:rPr>
+        <w:t>699</w:t>
+      </w:r>
+      <w:r>
+        <w:rPr>
+          <w:rFonts w:cs="Times New Roman"/>
+          <w:color w:val="FF0000"/>
+        </w:rPr>
+        <w:t>:</w:t>
       </w:r>
     </w:p>
     <w:p>
@@ -6106,27 +5949,7 @@
           <w:bCs/>
           <w:color w:val="000000" w:themeColor="text1"/>
         </w:rPr>
-        <w:t xml:space="preserve">presented and executed, I find the statistics quite clunky. There are a huge number of individual statistical tests, in the region of 100, and all the inferences are based on these tests. A more robust approach would be to use model simplification and inference based on the minimum adequate models (Burnham &amp; Anderson 2002; 2014). Further I’m not sure why the emmeans package is necessary when all information on effect sizes can be calculated from the lmer models – is that how emmeans works? This suggested method doesn’t need to replace the existing </w:t>
-      </w:r>
-      <w:proofErr w:type="gramStart"/>
-      <w:r>
-        <w:rPr>
-          <w:rFonts w:cs="Times New Roman"/>
-          <w:b/>
-          <w:bCs/>
-          <w:color w:val="000000" w:themeColor="text1"/>
-        </w:rPr>
-        <w:t>method</w:t>
-      </w:r>
-      <w:proofErr w:type="gramEnd"/>
-      <w:r>
-        <w:rPr>
-          <w:rFonts w:cs="Times New Roman"/>
-          <w:b/>
-          <w:bCs/>
-          <w:color w:val="000000" w:themeColor="text1"/>
-        </w:rPr>
-        <w:t xml:space="preserve"> but I would like to hear why the current method is used over others and it would be good to at least test how the suggested method influences results.</w:t>
+        <w:t>presented and executed, I find the statistics quite clunky. There are a huge number of individual statistical tests, in the region of 100, and all the inferences are based on these tests. A more robust approach would be to use model simplification and inference based on the minimum adequate models (Burnham &amp; Anderson 2002; 2014). Further I’m not sure why the emmeans package is necessary when all information on effect sizes can be calculated from the lmer models – is that how emmeans works? This suggested method doesn’t need to replace the existing method but I would like to hear why the current method is used over others and it would be good to at least test how the suggested method influences results.</w:t>
       </w:r>
     </w:p>
     <w:p>
@@ -6576,7 +6399,14 @@
           <w:rFonts w:cs="Times New Roman"/>
           <w:color w:val="FF0000"/>
         </w:rPr>
-        <w:t xml:space="preserve"> ‘emmeans’ to facilitate post-hoc comparisons in cases where significant treatment interactions occur. The function accounts for random effects and adjusts degrees of freedom for fixed effect</w:t>
+        <w:t xml:space="preserve"> ‘emmeans’ to facilitate post-hoc comparisons in </w:t>
+      </w:r>
+      <w:r>
+        <w:rPr>
+          <w:rFonts w:cs="Times New Roman"/>
+          <w:color w:val="FF0000"/>
+        </w:rPr>
+        <w:t>cases where significant treatment interactions occur. The function accounts for random effects and adjusts degrees of freedom for fixed effect</w:t>
       </w:r>
       <w:r>
         <w:rPr>
@@ -6603,7 +6433,7 @@
         <w:sdtPr>
           <w:rPr>
             <w:rFonts w:cs="Times New Roman"/>
-            <w:color w:val="000000"/>
+            <w:color w:val="FF0000"/>
           </w:rPr>
           <w:tag w:val="MENDELEY_CITATION_v3_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"/>
           <w:id w:val="817697056"/>
@@ -6615,7 +6445,7 @@
           <w:r>
             <w:rPr>
               <w:rFonts w:eastAsia="Times New Roman"/>
-              <w:color w:val="000000"/>
+              <w:color w:val="FF0000"/>
             </w:rPr>
             <w:t>Kenward &amp; Roger (1997)</w:t>
           </w:r>
@@ -6710,7 +6540,14 @@
           <w:rFonts w:cs="Times New Roman"/>
           <w:color w:val="FF0000"/>
         </w:rPr>
-        <w:t>used for interpreting pairwise comparisons in linear mixed-effect models</w:t>
+        <w:t xml:space="preserve">used </w:t>
+      </w:r>
+      <w:r>
+        <w:rPr>
+          <w:rFonts w:cs="Times New Roman"/>
+          <w:color w:val="FF0000"/>
+        </w:rPr>
+        <w:t>for interpreting pairwise comparisons in linear mixed-effect models</w:t>
       </w:r>
       <w:r>
         <w:rPr>
@@ -7199,9 +7036,8 @@
         <w:rPr>
           <w:rFonts w:cs="Times New Roman"/>
           <w:color w:val="FF0000"/>
-          <w:highlight w:val="yellow"/>
-        </w:rPr>
-        <w:t>XX</w:t>
+        </w:rPr>
+        <w:t>525</w:t>
       </w:r>
       <w:r>
         <w:rPr>
@@ -7330,35 +7166,6 @@
           <w:rFonts w:cs="Times New Roman"/>
           <w:color w:val="FF0000"/>
         </w:rPr>
-        <w:t xml:space="preserve">. Regardless, the patterns observed here provide additional support that leaf photosynthetic responses were decoupled from nitrogen availability even </w:t>
-      </w:r>
-      <w:r>
-        <w:rPr>
-          <w:rFonts w:cs="Times New Roman"/>
-          <w:color w:val="FF0000"/>
-        </w:rPr>
-        <w:t>though</w:t>
-      </w:r>
-      <w:r>
-        <w:rPr>
-          <w:rFonts w:cs="Times New Roman"/>
-          <w:color w:val="FF0000"/>
-        </w:rPr>
-        <w:t xml:space="preserve"> nitrogen fertilization modified leaf nitrogen responses to elevated CO</w:t>
-      </w:r>
-      <w:r>
-        <w:rPr>
-          <w:rFonts w:cs="Times New Roman"/>
-          <w:color w:val="FF0000"/>
-          <w:vertAlign w:val="subscript"/>
-        </w:rPr>
-        <w:t>2</w:t>
-      </w:r>
-      <w:r>
-        <w:rPr>
-          <w:rFonts w:cs="Times New Roman"/>
-          <w:color w:val="FF0000"/>
-        </w:rPr>
         <w:t>.</w:t>
       </w:r>
       <w:r>
@@ -7397,27 +7204,7 @@
           <w:bCs/>
           <w:color w:val="000000" w:themeColor="text1"/>
         </w:rPr>
-        <w:t xml:space="preserve">Ln 100-103 Is coordination </w:t>
-      </w:r>
-      <w:proofErr w:type="gramStart"/>
-      <w:r>
-        <w:rPr>
-          <w:rFonts w:cs="Times New Roman"/>
-          <w:b/>
-          <w:bCs/>
-          <w:color w:val="000000" w:themeColor="text1"/>
-        </w:rPr>
-        <w:t>optimal?</w:t>
-      </w:r>
-      <w:proofErr w:type="gramEnd"/>
-      <w:r>
-        <w:rPr>
-          <w:rFonts w:cs="Times New Roman"/>
-          <w:b/>
-          <w:bCs/>
-          <w:color w:val="000000" w:themeColor="text1"/>
-        </w:rPr>
-        <w:t xml:space="preserve"> Has the </w:t>
+        <w:t xml:space="preserve">Ln 100-103 Is coordination optimal? Has the </w:t>
       </w:r>
       <w:r>
         <w:rPr>
@@ -7871,16 +7658,15 @@
         <w:rPr>
           <w:rFonts w:cs="Times New Roman"/>
           <w:color w:val="FF0000"/>
-          <w:highlight w:val="yellow"/>
-        </w:rPr>
-        <w:t>XX</w:t>
-      </w:r>
-      <w:r>
-        <w:rPr>
-          <w:rFonts w:cs="Times New Roman"/>
-          <w:color w:val="FF0000"/>
-        </w:rPr>
-        <w:t xml:space="preserve">: </w:t>
+        </w:rPr>
+        <w:t>107</w:t>
+      </w:r>
+      <w:r>
+        <w:rPr>
+          <w:rFonts w:cs="Times New Roman"/>
+          <w:color w:val="FF0000"/>
+        </w:rPr>
+        <w:t>:</w:t>
       </w:r>
     </w:p>
     <w:p>
@@ -7906,7 +7692,7 @@
           <w:rFonts w:cs="Times New Roman"/>
           <w:color w:val="FF0000"/>
         </w:rPr>
-        <w:t xml:space="preserve">“The eco-evolutionary optimality hypothesis predicts that plants optimize leaf nitrogen allocation to photosynthetic capacity to use available light efficiently while avoiding over-investment in Rubisco, which has high nitrogen and energetic costs to build and maintain (Evans, 1989; Sage, 1994; Evans and Clarke, 2019). This strategy enhances photosynthetic nitrogen-use efficiency and allows increased net photosynthesis rates to be </w:t>
+        <w:t xml:space="preserve">“The eco-evolutionary optimality hypothesis predicts that plants optimize leaf nitrogen allocation to photosynthetic capacity to use available light efficiently while avoiding over-investment in Rubisco, which has high nitrogen and energetic costs to build and maintain (Evans, 1989; Sage, 1994; Evans and Clarke, 2019). This strategy enhances photosynthetic nitrogen-use efficiency and allows increased net photosynthesis rates to be achieved by increasing the co-limitation of net photosynthesis rates by Rubisco carboxylation and electron transport for RuBP regeneration (Chen et al., 1993; Maire et </w:t>
       </w:r>
       <w:r>
         <w:rPr>
@@ -7914,7 +7700,7 @@
           <w:color w:val="FF0000"/>
         </w:rPr>
         <w:lastRenderedPageBreak/>
-        <w:t>achieved by increasing the co-limitation of net photosynthesis rates by Rubisco carboxylation and electron transport for RuBP regeneration (Chen et al., 1993; Maire et al., 2012; Wang et al., 2017; Smith et al., 2019). Empirical evidence supports this hypothesis (Crous et al., 2010; Lee et al., 2011; Smith and Keenan, 2020; Harrison et al., 2021; Dong et al., 2022; Cui et al., 2023), though few studies have connected these patterns with concurrently measured whole-plant responses.”</w:t>
+        <w:t>al., 2012; Wang et al., 2017; Smith et al., 2019). Empirical evidence supports this hypothesis (Crous et al., 2010; Lee et al., 2011; Smith and Keenan, 2020; Harrison et al., 2021; Dong et al., 2022; Cui et al., 2023), though few studies have connected these patterns with concurrently measured whole-plant responses.”</w:t>
       </w:r>
     </w:p>
     <w:p>
@@ -8026,7 +7812,14 @@
           <w:rFonts w:cs="Times New Roman"/>
           <w:color w:val="FF0000"/>
         </w:rPr>
-        <w:t xml:space="preserve"> in field settings as was observed in this study</w:t>
+        <w:t xml:space="preserve"> in field settings as was </w:t>
+      </w:r>
+      <w:r>
+        <w:rPr>
+          <w:rFonts w:cs="Times New Roman"/>
+          <w:color w:val="FF0000"/>
+        </w:rPr>
+        <w:t>observed in this study</w:t>
       </w:r>
       <w:r>
         <w:rPr>
@@ -8039,7 +7832,7 @@
         <w:sdtPr>
           <w:rPr>
             <w:rFonts w:cs="Times New Roman"/>
-            <w:color w:val="000000"/>
+            <w:color w:val="FF0000"/>
           </w:rPr>
           <w:tag w:val="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"/>
           <w:id w:val="-521928330"/>
@@ -8051,39 +7844,23 @@
           <w:r>
             <w:rPr>
               <w:rFonts w:eastAsia="Times New Roman"/>
-              <w:color w:val="000000"/>
-            </w:rPr>
-            <w:t>(</w:t>
-          </w:r>
-          <w:proofErr w:type="spellStart"/>
-          <w:r>
-            <w:rPr>
-              <w:rFonts w:eastAsia="Times New Roman"/>
-              <w:color w:val="000000"/>
-            </w:rPr>
-            <w:t>Crous</w:t>
-          </w:r>
-          <w:proofErr w:type="spellEnd"/>
-          <w:r>
-            <w:rPr>
-              <w:rFonts w:eastAsia="Times New Roman"/>
-              <w:color w:val="000000"/>
-            </w:rPr>
-            <w:t xml:space="preserve"> </w:t>
+              <w:color w:val="FF0000"/>
+            </w:rPr>
+            <w:t xml:space="preserve">(Crous </w:t>
           </w:r>
           <w:r>
             <w:rPr>
               <w:rFonts w:eastAsia="Times New Roman"/>
               <w:i/>
               <w:iCs/>
-              <w:color w:val="000000"/>
+              <w:color w:val="FF0000"/>
             </w:rPr>
             <w:t>et al.</w:t>
           </w:r>
           <w:r>
             <w:rPr>
               <w:rFonts w:eastAsia="Times New Roman"/>
-              <w:color w:val="000000"/>
+              <w:color w:val="FF0000"/>
             </w:rPr>
             <w:t xml:space="preserve">, 2010; Lee </w:t>
           </w:r>
@@ -8092,14 +7869,14 @@
               <w:rFonts w:eastAsia="Times New Roman"/>
               <w:i/>
               <w:iCs/>
-              <w:color w:val="000000"/>
+              <w:color w:val="FF0000"/>
             </w:rPr>
             <w:t>et al.</w:t>
           </w:r>
           <w:r>
             <w:rPr>
               <w:rFonts w:eastAsia="Times New Roman"/>
-              <w:color w:val="000000"/>
+              <w:color w:val="FF0000"/>
             </w:rPr>
             <w:t>, 2011; Smith &amp; Keenan, 2020)</w:t>
           </w:r>
@@ -8131,7 +7908,7 @@
         <w:sdtPr>
           <w:rPr>
             <w:rFonts w:cs="Times New Roman"/>
-            <w:color w:val="000000"/>
+            <w:color w:val="FF0000"/>
           </w:rPr>
           <w:tag w:val="MENDELEY_CITATION_v3_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"/>
           <w:id w:val="1545098232"/>
@@ -8143,7 +7920,7 @@
           <w:r>
             <w:rPr>
               <w:rFonts w:eastAsia="Times New Roman"/>
-              <w:color w:val="000000"/>
+              <w:color w:val="FF0000"/>
             </w:rPr>
             <w:t xml:space="preserve">(Stocker </w:t>
           </w:r>
@@ -8152,14 +7929,14 @@
               <w:rFonts w:eastAsia="Times New Roman"/>
               <w:i/>
               <w:iCs/>
-              <w:color w:val="000000"/>
+              <w:color w:val="FF0000"/>
             </w:rPr>
             <w:t>et al.</w:t>
           </w:r>
           <w:r>
             <w:rPr>
               <w:rFonts w:eastAsia="Times New Roman"/>
-              <w:color w:val="000000"/>
+              <w:color w:val="FF0000"/>
             </w:rPr>
             <w:t>, 2025)</w:t>
           </w:r>
@@ -8185,7 +7962,14 @@
           <w:rFonts w:cs="Times New Roman"/>
           <w:color w:val="FF0000"/>
         </w:rPr>
-        <w:t xml:space="preserve"> fertilization experiments where treatments were imposed for at least three years. Results from the meta-analysis show that positive biomass responses to elevated CO</w:t>
+        <w:t xml:space="preserve"> fertilization experiments where treatments were </w:t>
+      </w:r>
+      <w:r>
+        <w:rPr>
+          <w:rFonts w:cs="Times New Roman"/>
+          <w:color w:val="FF0000"/>
+        </w:rPr>
+        <w:t>imposed for at least three years. Results from the meta-analysis show that positive biomass responses to elevated CO</w:t>
       </w:r>
       <w:r>
         <w:rPr>
@@ -8392,45 +8176,45 @@
           <w:rFonts w:cs="Times New Roman"/>
           <w:color w:val="FF0000"/>
         </w:rPr>
+        <w:t>Sentence removed</w:t>
+      </w:r>
+      <w:r>
+        <w:rPr>
+          <w:rFonts w:cs="Times New Roman"/>
+          <w:color w:val="FF0000"/>
+        </w:rPr>
+        <w:t>.</w:t>
+      </w:r>
+    </w:p>
+    <w:p>
+      <w:pPr>
+        <w:spacing w:line="360" w:lineRule="auto"/>
+        <w:rPr>
+          <w:rFonts w:cs="Times New Roman"/>
+          <w:b/>
+          <w:bCs/>
+          <w:color w:val="000000" w:themeColor="text1"/>
+        </w:rPr>
+      </w:pPr>
+    </w:p>
+    <w:p>
+      <w:pPr>
+        <w:spacing w:line="360" w:lineRule="auto"/>
+        <w:rPr>
+          <w:rFonts w:cs="Times New Roman"/>
+          <w:b/>
+          <w:bCs/>
+          <w:color w:val="000000" w:themeColor="text1"/>
+        </w:rPr>
+      </w:pPr>
+      <w:r>
+        <w:rPr>
+          <w:rFonts w:cs="Times New Roman"/>
+          <w:b/>
+          <w:bCs/>
+          <w:color w:val="000000" w:themeColor="text1"/>
+        </w:rPr>
         <w:lastRenderedPageBreak/>
-        <w:t>Sentence removed</w:t>
-      </w:r>
-      <w:r>
-        <w:rPr>
-          <w:rFonts w:cs="Times New Roman"/>
-          <w:color w:val="FF0000"/>
-        </w:rPr>
-        <w:t>.</w:t>
-      </w:r>
-    </w:p>
-    <w:p>
-      <w:pPr>
-        <w:spacing w:line="360" w:lineRule="auto"/>
-        <w:rPr>
-          <w:rFonts w:cs="Times New Roman"/>
-          <w:b/>
-          <w:bCs/>
-          <w:color w:val="000000" w:themeColor="text1"/>
-        </w:rPr>
-      </w:pPr>
-    </w:p>
-    <w:p>
-      <w:pPr>
-        <w:spacing w:line="360" w:lineRule="auto"/>
-        <w:rPr>
-          <w:rFonts w:cs="Times New Roman"/>
-          <w:b/>
-          <w:bCs/>
-          <w:color w:val="000000" w:themeColor="text1"/>
-        </w:rPr>
-      </w:pPr>
-      <w:r>
-        <w:rPr>
-          <w:rFonts w:cs="Times New Roman"/>
-          <w:b/>
-          <w:bCs/>
-          <w:color w:val="000000" w:themeColor="text1"/>
-        </w:rPr>
         <w:t>Ln 629 Could mention that inoculation did strongly impact responses to N fertilization</w:t>
       </w:r>
     </w:p>
@@ -8521,7 +8305,9 @@
         <w:spacing w:line="360" w:lineRule="auto"/>
         <w:rPr>
           <w:rFonts w:cs="Times New Roman"/>
-          <w:color w:val="FF0000"/>
+          <w:b/>
+          <w:bCs/>
+          <w:color w:val="000000" w:themeColor="text1"/>
         </w:rPr>
       </w:pPr>
       <w:r>
@@ -8533,15 +8319,15 @@
         </w:rPr>
         <w:t>Ln 718-741 Suggest breaking into 3 paragraphs</w:t>
       </w:r>
-      <w:r>
-        <w:rPr>
-          <w:rFonts w:cs="Times New Roman"/>
-          <w:b/>
-          <w:bCs/>
-          <w:color w:val="000000" w:themeColor="text1"/>
-        </w:rPr>
-        <w:br/>
-      </w:r>
+    </w:p>
+    <w:p>
+      <w:pPr>
+        <w:spacing w:line="360" w:lineRule="auto"/>
+        <w:rPr>
+          <w:rFonts w:cs="Times New Roman"/>
+          <w:color w:val="FF0000"/>
+        </w:rPr>
+      </w:pPr>
       <w:r>
         <w:rPr>
           <w:rFonts w:cs="Times New Roman"/>
@@ -8778,7 +8564,6 @@
           <w:bCs/>
           <w:color w:val="FF0000"/>
         </w:rPr>
-        <w:lastRenderedPageBreak/>
         <w:t>Response References</w:t>
       </w:r>
     </w:p>
@@ -8797,111 +8582,117 @@
       <w:sdtContent>
         <w:p>
           <w:pPr>
+            <w:spacing w:line="360" w:lineRule="auto"/>
             <w:divId w:val="65613230"/>
             <w:rPr>
               <w:rFonts w:eastAsia="Times New Roman"/>
+              <w:color w:val="FF0000"/>
               <w:kern w:val="0"/>
               <w14:ligatures w14:val="none"/>
             </w:rPr>
           </w:pPr>
-          <w:proofErr w:type="spellStart"/>
           <w:r>
             <w:rPr>
               <w:rFonts w:eastAsia="Times New Roman"/>
               <w:b/>
               <w:bCs/>
-            </w:rPr>
-            <w:t>Crous</w:t>
-          </w:r>
-          <w:proofErr w:type="spellEnd"/>
+              <w:color w:val="FF0000"/>
+            </w:rPr>
+            <w:t>Crous KY, Reich PB, Hunter MD, Ellsworth DS</w:t>
+          </w:r>
+          <w:r>
+            <w:rPr>
+              <w:rFonts w:eastAsia="Times New Roman"/>
+              <w:color w:val="FF0000"/>
+            </w:rPr>
+            <w:t xml:space="preserve">. </w:t>
+          </w:r>
           <w:r>
             <w:rPr>
               <w:rFonts w:eastAsia="Times New Roman"/>
               <w:b/>
               <w:bCs/>
-            </w:rPr>
-            <w:t xml:space="preserve"> KY, Reich PB, Hunter MD, Ellsworth DS</w:t>
-          </w:r>
-          <w:r>
-            <w:rPr>
-              <w:rFonts w:eastAsia="Times New Roman"/>
-            </w:rPr>
-            <w:t xml:space="preserve">. </w:t>
+              <w:color w:val="FF0000"/>
+            </w:rPr>
+            <w:t>2010</w:t>
+          </w:r>
+          <w:r>
+            <w:rPr>
+              <w:rFonts w:eastAsia="Times New Roman"/>
+              <w:color w:val="FF0000"/>
+            </w:rPr>
+            <w:t>. Maintenance of leaf N controls the photosynthetic CO</w:t>
+          </w:r>
+          <w:r>
+            <w:rPr>
+              <w:rFonts w:eastAsia="Times New Roman"/>
+              <w:color w:val="FF0000"/>
+              <w:vertAlign w:val="subscript"/>
+            </w:rPr>
+            <w:t>2</w:t>
+          </w:r>
+          <w:r>
+            <w:rPr>
+              <w:rFonts w:eastAsia="Times New Roman"/>
+              <w:color w:val="FF0000"/>
+            </w:rPr>
+            <w:t xml:space="preserve"> response of grassland species exposed to 9 years of free-air CO</w:t>
+          </w:r>
+          <w:r>
+            <w:rPr>
+              <w:rFonts w:eastAsia="Times New Roman"/>
+              <w:color w:val="FF0000"/>
+              <w:vertAlign w:val="subscript"/>
+            </w:rPr>
+            <w:t>2</w:t>
+          </w:r>
+          <w:r>
+            <w:rPr>
+              <w:rFonts w:eastAsia="Times New Roman"/>
+              <w:color w:val="FF0000"/>
+            </w:rPr>
+            <w:t xml:space="preserve"> enrichment. </w:t>
+          </w:r>
+          <w:r>
+            <w:rPr>
+              <w:rFonts w:eastAsia="Times New Roman"/>
+              <w:i/>
+              <w:iCs/>
+              <w:color w:val="FF0000"/>
+            </w:rPr>
+            <w:t>Global Change Biology</w:t>
+          </w:r>
+          <w:r>
+            <w:rPr>
+              <w:rFonts w:eastAsia="Times New Roman"/>
+              <w:color w:val="FF0000"/>
+            </w:rPr>
+            <w:t xml:space="preserve"> </w:t>
           </w:r>
           <w:r>
             <w:rPr>
               <w:rFonts w:eastAsia="Times New Roman"/>
               <w:b/>
               <w:bCs/>
-            </w:rPr>
-            <w:t>2010</w:t>
-          </w:r>
-          <w:r>
-            <w:rPr>
-              <w:rFonts w:eastAsia="Times New Roman"/>
-            </w:rPr>
-            <w:t>. Maintenance of leaf N controls the photosynthetic CO</w:t>
-          </w:r>
-          <w:r>
-            <w:rPr>
-              <w:rFonts w:eastAsia="Times New Roman"/>
-              <w:vertAlign w:val="subscript"/>
-            </w:rPr>
-            <w:t>2</w:t>
-          </w:r>
-          <w:r>
-            <w:rPr>
-              <w:rFonts w:eastAsia="Times New Roman"/>
-            </w:rPr>
-            <w:t xml:space="preserve"> response of grassland species exposed to 9 years of free-air CO</w:t>
-          </w:r>
-          <w:r>
-            <w:rPr>
-              <w:rFonts w:eastAsia="Times New Roman"/>
-              <w:vertAlign w:val="subscript"/>
-            </w:rPr>
-            <w:t>2</w:t>
-          </w:r>
-          <w:r>
-            <w:rPr>
-              <w:rFonts w:eastAsia="Times New Roman"/>
-            </w:rPr>
-            <w:t xml:space="preserve"> enrichment. </w:t>
-          </w:r>
-          <w:r>
-            <w:rPr>
-              <w:rFonts w:eastAsia="Times New Roman"/>
-              <w:i/>
-              <w:iCs/>
-            </w:rPr>
-            <w:t>Global Change Biology</w:t>
-          </w:r>
-          <w:r>
-            <w:rPr>
-              <w:rFonts w:eastAsia="Times New Roman"/>
-            </w:rPr>
-            <w:t xml:space="preserve"> </w:t>
-          </w:r>
-          <w:r>
-            <w:rPr>
-              <w:rFonts w:eastAsia="Times New Roman"/>
-              <w:b/>
-              <w:bCs/>
+              <w:color w:val="FF0000"/>
             </w:rPr>
             <w:t>16</w:t>
           </w:r>
           <w:r>
             <w:rPr>
               <w:rFonts w:eastAsia="Times New Roman"/>
+              <w:color w:val="FF0000"/>
             </w:rPr>
             <w:t>: 2076–2088.</w:t>
           </w:r>
         </w:p>
         <w:p>
           <w:pPr>
+            <w:spacing w:line="360" w:lineRule="auto"/>
             <w:divId w:val="1270117887"/>
             <w:rPr>
               <w:rFonts w:eastAsia="Times New Roman"/>
+              <w:color w:val="FF0000"/>
             </w:rPr>
           </w:pPr>
           <w:r>
@@ -8909,26 +8700,9 @@
               <w:rFonts w:eastAsia="Times New Roman"/>
               <w:b/>
               <w:bCs/>
-            </w:rPr>
-            <w:t xml:space="preserve">Harrison SP, Cramer W, Franklin O, Prentice IC, Wang H, </w:t>
-          </w:r>
-          <w:proofErr w:type="spellStart"/>
-          <w:r>
-            <w:rPr>
-              <w:rFonts w:eastAsia="Times New Roman"/>
-              <w:b/>
-              <w:bCs/>
-            </w:rPr>
-            <w:t>Brännström</w:t>
-          </w:r>
-          <w:proofErr w:type="spellEnd"/>
-          <w:r>
-            <w:rPr>
-              <w:rFonts w:eastAsia="Times New Roman"/>
-              <w:b/>
-              <w:bCs/>
-            </w:rPr>
-            <w:t xml:space="preserve"> Å, de Boer H, Dieckmann U, Joshi J, Keenan TF, </w:t>
+              <w:color w:val="FF0000"/>
+            </w:rPr>
+            <w:t xml:space="preserve">Harrison SP, Cramer W, Franklin O, Prentice IC, Wang H, Brännström Å, de Boer H, Dieckmann U, Joshi J, Keenan TF, </w:t>
           </w:r>
           <w:r>
             <w:rPr>
@@ -8937,12 +8711,14 @@
               <w:bCs/>
               <w:i/>
               <w:iCs/>
+              <w:color w:val="FF0000"/>
             </w:rPr>
             <w:t>et al.</w:t>
           </w:r>
           <w:r>
             <w:rPr>
               <w:rFonts w:eastAsia="Times New Roman"/>
+              <w:color w:val="FF0000"/>
             </w:rPr>
             <w:t xml:space="preserve"> </w:t>
           </w:r>
@@ -8951,12 +8727,14 @@
               <w:rFonts w:eastAsia="Times New Roman"/>
               <w:b/>
               <w:bCs/>
+              <w:color w:val="FF0000"/>
             </w:rPr>
             <w:t>2021</w:t>
           </w:r>
           <w:r>
             <w:rPr>
               <w:rFonts w:eastAsia="Times New Roman"/>
+              <w:color w:val="FF0000"/>
             </w:rPr>
             <w:t xml:space="preserve">. Eco-evolutionary optimality as a means to improve vegetation and land-surface models. </w:t>
           </w:r>
@@ -8965,12 +8743,14 @@
               <w:rFonts w:eastAsia="Times New Roman"/>
               <w:i/>
               <w:iCs/>
+              <w:color w:val="FF0000"/>
             </w:rPr>
             <w:t>New Phytologist</w:t>
           </w:r>
           <w:r>
             <w:rPr>
               <w:rFonts w:eastAsia="Times New Roman"/>
+              <w:color w:val="FF0000"/>
             </w:rPr>
             <w:t xml:space="preserve"> </w:t>
           </w:r>
@@ -8979,21 +8759,25 @@
               <w:rFonts w:eastAsia="Times New Roman"/>
               <w:b/>
               <w:bCs/>
+              <w:color w:val="FF0000"/>
             </w:rPr>
             <w:t>231</w:t>
           </w:r>
           <w:r>
             <w:rPr>
               <w:rFonts w:eastAsia="Times New Roman"/>
+              <w:color w:val="FF0000"/>
             </w:rPr>
             <w:t>: 2125–2141.</w:t>
           </w:r>
         </w:p>
         <w:p>
           <w:pPr>
+            <w:spacing w:line="360" w:lineRule="auto"/>
             <w:divId w:val="77600397"/>
             <w:rPr>
               <w:rFonts w:eastAsia="Times New Roman"/>
+              <w:color w:val="FF0000"/>
             </w:rPr>
           </w:pPr>
           <w:r>
@@ -9001,12 +8785,14 @@
               <w:rFonts w:eastAsia="Times New Roman"/>
               <w:b/>
               <w:bCs/>
+              <w:color w:val="FF0000"/>
             </w:rPr>
             <w:t>Iversen CM</w:t>
           </w:r>
           <w:r>
             <w:rPr>
               <w:rFonts w:eastAsia="Times New Roman"/>
+              <w:color w:val="FF0000"/>
             </w:rPr>
             <w:t xml:space="preserve">. </w:t>
           </w:r>
@@ -9015,18 +8801,21 @@
               <w:rFonts w:eastAsia="Times New Roman"/>
               <w:b/>
               <w:bCs/>
+              <w:color w:val="FF0000"/>
             </w:rPr>
             <w:t>2010</w:t>
           </w:r>
           <w:r>
             <w:rPr>
               <w:rFonts w:eastAsia="Times New Roman"/>
+              <w:color w:val="FF0000"/>
             </w:rPr>
             <w:t>. Digging deeper: Fine-root responses to rising atmospheric CO</w:t>
           </w:r>
           <w:r>
             <w:rPr>
               <w:rFonts w:eastAsia="Times New Roman"/>
+              <w:color w:val="FF0000"/>
               <w:vertAlign w:val="subscript"/>
             </w:rPr>
             <w:t>2</w:t>
@@ -9034,6 +8823,7 @@
           <w:r>
             <w:rPr>
               <w:rFonts w:eastAsia="Times New Roman"/>
+              <w:color w:val="FF0000"/>
             </w:rPr>
             <w:t xml:space="preserve"> concentration in forested ecosystems. </w:t>
           </w:r>
@@ -9042,12 +8832,14 @@
               <w:rFonts w:eastAsia="Times New Roman"/>
               <w:i/>
               <w:iCs/>
+              <w:color w:val="FF0000"/>
             </w:rPr>
             <w:t>New Phytologist</w:t>
           </w:r>
           <w:r>
             <w:rPr>
               <w:rFonts w:eastAsia="Times New Roman"/>
+              <w:color w:val="FF0000"/>
             </w:rPr>
             <w:t xml:space="preserve"> </w:t>
           </w:r>
@@ -9056,21 +8848,25 @@
               <w:rFonts w:eastAsia="Times New Roman"/>
               <w:b/>
               <w:bCs/>
+              <w:color w:val="FF0000"/>
             </w:rPr>
             <w:t>186</w:t>
           </w:r>
           <w:r>
             <w:rPr>
               <w:rFonts w:eastAsia="Times New Roman"/>
+              <w:color w:val="FF0000"/>
             </w:rPr>
             <w:t>: 346–357.</w:t>
           </w:r>
         </w:p>
         <w:p>
           <w:pPr>
+            <w:spacing w:line="360" w:lineRule="auto"/>
             <w:divId w:val="407773687"/>
             <w:rPr>
               <w:rFonts w:eastAsia="Times New Roman"/>
+              <w:color w:val="FF0000"/>
             </w:rPr>
           </w:pPr>
           <w:r>
@@ -9078,12 +8874,14 @@
               <w:rFonts w:eastAsia="Times New Roman"/>
               <w:b/>
               <w:bCs/>
+              <w:color w:val="FF0000"/>
             </w:rPr>
             <w:t>Iversen CM, Ledford J, Norby RJ</w:t>
           </w:r>
           <w:r>
             <w:rPr>
               <w:rFonts w:eastAsia="Times New Roman"/>
+              <w:color w:val="FF0000"/>
             </w:rPr>
             <w:t xml:space="preserve">. </w:t>
           </w:r>
@@ -9092,18 +8890,21 @@
               <w:rFonts w:eastAsia="Times New Roman"/>
               <w:b/>
               <w:bCs/>
+              <w:color w:val="FF0000"/>
             </w:rPr>
             <w:t>2008</w:t>
           </w:r>
           <w:r>
             <w:rPr>
               <w:rFonts w:eastAsia="Times New Roman"/>
+              <w:color w:val="FF0000"/>
             </w:rPr>
             <w:t>. CO</w:t>
           </w:r>
           <w:r>
             <w:rPr>
               <w:rFonts w:eastAsia="Times New Roman"/>
+              <w:color w:val="FF0000"/>
               <w:vertAlign w:val="subscript"/>
             </w:rPr>
             <w:t>2</w:t>
@@ -9111,6 +8912,7 @@
           <w:r>
             <w:rPr>
               <w:rFonts w:eastAsia="Times New Roman"/>
+              <w:color w:val="FF0000"/>
             </w:rPr>
             <w:t xml:space="preserve"> enrichment increases carbon and nitrogen input from fine roots in a deciduous forest. </w:t>
           </w:r>
@@ -9119,12 +8921,14 @@
               <w:rFonts w:eastAsia="Times New Roman"/>
               <w:i/>
               <w:iCs/>
+              <w:color w:val="FF0000"/>
             </w:rPr>
             <w:t>New Phytologist</w:t>
           </w:r>
           <w:r>
             <w:rPr>
               <w:rFonts w:eastAsia="Times New Roman"/>
+              <w:color w:val="FF0000"/>
             </w:rPr>
             <w:t xml:space="preserve"> </w:t>
           </w:r>
@@ -9133,21 +8937,25 @@
               <w:rFonts w:eastAsia="Times New Roman"/>
               <w:b/>
               <w:bCs/>
+              <w:color w:val="FF0000"/>
             </w:rPr>
             <w:t>179</w:t>
           </w:r>
           <w:r>
             <w:rPr>
               <w:rFonts w:eastAsia="Times New Roman"/>
+              <w:color w:val="FF0000"/>
             </w:rPr>
             <w:t>: 837–847.</w:t>
           </w:r>
         </w:p>
         <w:p>
           <w:pPr>
+            <w:spacing w:line="360" w:lineRule="auto"/>
             <w:divId w:val="146094513"/>
             <w:rPr>
               <w:rFonts w:eastAsia="Times New Roman"/>
+              <w:color w:val="FF0000"/>
             </w:rPr>
           </w:pPr>
           <w:r>
@@ -9155,12 +8963,14 @@
               <w:rFonts w:eastAsia="Times New Roman"/>
               <w:b/>
               <w:bCs/>
+              <w:color w:val="FF0000"/>
             </w:rPr>
             <w:t>Kenward MG, Roger JH</w:t>
           </w:r>
           <w:r>
             <w:rPr>
               <w:rFonts w:eastAsia="Times New Roman"/>
+              <w:color w:val="FF0000"/>
             </w:rPr>
             <w:t xml:space="preserve">. </w:t>
           </w:r>
@@ -9169,12 +8979,14 @@
               <w:rFonts w:eastAsia="Times New Roman"/>
               <w:b/>
               <w:bCs/>
+              <w:color w:val="FF0000"/>
             </w:rPr>
             <w:t>1997</w:t>
           </w:r>
           <w:r>
             <w:rPr>
               <w:rFonts w:eastAsia="Times New Roman"/>
+              <w:color w:val="FF0000"/>
             </w:rPr>
             <w:t xml:space="preserve">. Small sample inference for fixed effects from restricted maximum likelihood. </w:t>
           </w:r>
@@ -9183,12 +8995,14 @@
               <w:rFonts w:eastAsia="Times New Roman"/>
               <w:i/>
               <w:iCs/>
+              <w:color w:val="FF0000"/>
             </w:rPr>
             <w:t>Biometrics</w:t>
           </w:r>
           <w:r>
             <w:rPr>
               <w:rFonts w:eastAsia="Times New Roman"/>
+              <w:color w:val="FF0000"/>
             </w:rPr>
             <w:t xml:space="preserve"> </w:t>
           </w:r>
@@ -9197,21 +9011,25 @@
               <w:rFonts w:eastAsia="Times New Roman"/>
               <w:b/>
               <w:bCs/>
+              <w:color w:val="FF0000"/>
             </w:rPr>
             <w:t>53</w:t>
           </w:r>
           <w:r>
             <w:rPr>
               <w:rFonts w:eastAsia="Times New Roman"/>
+              <w:color w:val="FF0000"/>
             </w:rPr>
             <w:t>: 983.</w:t>
           </w:r>
         </w:p>
         <w:p>
           <w:pPr>
+            <w:spacing w:line="360" w:lineRule="auto"/>
             <w:divId w:val="288363229"/>
             <w:rPr>
               <w:rFonts w:eastAsia="Times New Roman"/>
+              <w:color w:val="FF0000"/>
             </w:rPr>
           </w:pPr>
           <w:r>
@@ -9219,94 +9037,88 @@
               <w:rFonts w:eastAsia="Times New Roman"/>
               <w:b/>
               <w:bCs/>
-            </w:rPr>
-            <w:t xml:space="preserve">Lee TD, </w:t>
-          </w:r>
-          <w:proofErr w:type="spellStart"/>
+              <w:color w:val="FF0000"/>
+            </w:rPr>
+            <w:t>Lee TD, Barrott SH, Reich PB</w:t>
+          </w:r>
+          <w:r>
+            <w:rPr>
+              <w:rFonts w:eastAsia="Times New Roman"/>
+              <w:color w:val="FF0000"/>
+            </w:rPr>
+            <w:t xml:space="preserve">. </w:t>
+          </w:r>
           <w:r>
             <w:rPr>
               <w:rFonts w:eastAsia="Times New Roman"/>
               <w:b/>
               <w:bCs/>
-            </w:rPr>
-            <w:t>Barrott</w:t>
-          </w:r>
-          <w:proofErr w:type="spellEnd"/>
+              <w:color w:val="FF0000"/>
+            </w:rPr>
+            <w:t>2011</w:t>
+          </w:r>
+          <w:r>
+            <w:rPr>
+              <w:rFonts w:eastAsia="Times New Roman"/>
+              <w:color w:val="FF0000"/>
+            </w:rPr>
+            <w:t>. Photosynthetic responses of 13 grassland species across 11 years of free-air CO</w:t>
+          </w:r>
+          <w:r>
+            <w:rPr>
+              <w:rFonts w:eastAsia="Times New Roman"/>
+              <w:color w:val="FF0000"/>
+              <w:vertAlign w:val="subscript"/>
+            </w:rPr>
+            <w:t>2</w:t>
+          </w:r>
+          <w:r>
+            <w:rPr>
+              <w:rFonts w:eastAsia="Times New Roman"/>
+              <w:color w:val="FF0000"/>
+            </w:rPr>
+            <w:t xml:space="preserve"> enrichment is modest, consistent and independent of N supply. </w:t>
+          </w:r>
+          <w:r>
+            <w:rPr>
+              <w:rFonts w:eastAsia="Times New Roman"/>
+              <w:i/>
+              <w:iCs/>
+              <w:color w:val="FF0000"/>
+            </w:rPr>
+            <w:t>Global Change Biology</w:t>
+          </w:r>
+          <w:r>
+            <w:rPr>
+              <w:rFonts w:eastAsia="Times New Roman"/>
+              <w:color w:val="FF0000"/>
+            </w:rPr>
+            <w:t xml:space="preserve"> </w:t>
+          </w:r>
           <w:r>
             <w:rPr>
               <w:rFonts w:eastAsia="Times New Roman"/>
               <w:b/>
               <w:bCs/>
-            </w:rPr>
-            <w:t xml:space="preserve"> SH, Reich PB</w:t>
-          </w:r>
-          <w:r>
-            <w:rPr>
-              <w:rFonts w:eastAsia="Times New Roman"/>
-            </w:rPr>
-            <w:t xml:space="preserve">. </w:t>
-          </w:r>
-          <w:r>
-            <w:rPr>
-              <w:rFonts w:eastAsia="Times New Roman"/>
-              <w:b/>
-              <w:bCs/>
-            </w:rPr>
-            <w:t>2011</w:t>
-          </w:r>
-          <w:r>
-            <w:rPr>
-              <w:rFonts w:eastAsia="Times New Roman"/>
-            </w:rPr>
-            <w:t>. Photosynthetic responses of 13 grassland species across 11 years of free-air CO</w:t>
-          </w:r>
-          <w:r>
-            <w:rPr>
-              <w:rFonts w:eastAsia="Times New Roman"/>
-              <w:vertAlign w:val="subscript"/>
-            </w:rPr>
-            <w:t>2</w:t>
-          </w:r>
-          <w:r>
-            <w:rPr>
-              <w:rFonts w:eastAsia="Times New Roman"/>
-            </w:rPr>
-            <w:t xml:space="preserve"> enrichment is modest, consistent and independent of N supply. </w:t>
-          </w:r>
-          <w:r>
-            <w:rPr>
-              <w:rFonts w:eastAsia="Times New Roman"/>
-              <w:i/>
-              <w:iCs/>
-            </w:rPr>
-            <w:t>Global Change Biology</w:t>
-          </w:r>
-          <w:r>
-            <w:rPr>
-              <w:rFonts w:eastAsia="Times New Roman"/>
-            </w:rPr>
-            <w:t xml:space="preserve"> </w:t>
-          </w:r>
-          <w:r>
-            <w:rPr>
-              <w:rFonts w:eastAsia="Times New Roman"/>
-              <w:b/>
-              <w:bCs/>
+              <w:color w:val="FF0000"/>
             </w:rPr>
             <w:t>17</w:t>
           </w:r>
           <w:r>
             <w:rPr>
               <w:rFonts w:eastAsia="Times New Roman"/>
+              <w:color w:val="FF0000"/>
             </w:rPr>
             <w:t>: 2893–2904.</w:t>
           </w:r>
         </w:p>
         <w:p>
           <w:pPr>
+            <w:spacing w:line="360" w:lineRule="auto"/>
             <w:divId w:val="1882279966"/>
             <w:rPr>
               <w:rFonts w:eastAsia="Times New Roman"/>
+              <w:color w:val="FF0000"/>
             </w:rPr>
           </w:pPr>
           <w:r>
@@ -9314,6 +9126,7 @@
               <w:rFonts w:eastAsia="Times New Roman"/>
               <w:b/>
               <w:bCs/>
+              <w:color w:val="FF0000"/>
             </w:rPr>
             <w:t xml:space="preserve">Sigurdsson BD, Medhurst JL, Wallin G, </w:t>
           </w:r>
@@ -9323,6 +9136,7 @@
               <w:rFonts w:eastAsia="Times New Roman"/>
               <w:b/>
               <w:bCs/>
+              <w:color w:val="FF0000"/>
             </w:rPr>
             <w:t>Eggertsson</w:t>
           </w:r>
@@ -9332,12 +9146,14 @@
               <w:rFonts w:eastAsia="Times New Roman"/>
               <w:b/>
               <w:bCs/>
+              <w:color w:val="FF0000"/>
             </w:rPr>
             <w:t xml:space="preserve"> O, Linder S</w:t>
           </w:r>
           <w:r>
             <w:rPr>
               <w:rFonts w:eastAsia="Times New Roman"/>
+              <w:color w:val="FF0000"/>
             </w:rPr>
             <w:t xml:space="preserve">. </w:t>
           </w:r>
@@ -9346,18 +9162,21 @@
               <w:rFonts w:eastAsia="Times New Roman"/>
               <w:b/>
               <w:bCs/>
+              <w:color w:val="FF0000"/>
             </w:rPr>
             <w:t>2013</w:t>
           </w:r>
           <w:r>
             <w:rPr>
               <w:rFonts w:eastAsia="Times New Roman"/>
+              <w:color w:val="FF0000"/>
             </w:rPr>
             <w:t>. Growth of mature boreal Norway spruce was not affected by elevated [CO</w:t>
           </w:r>
           <w:r>
             <w:rPr>
               <w:rFonts w:eastAsia="Times New Roman"/>
+              <w:color w:val="FF0000"/>
               <w:vertAlign w:val="subscript"/>
             </w:rPr>
             <w:t>2</w:t>
@@ -9365,6 +9184,7 @@
           <w:r>
             <w:rPr>
               <w:rFonts w:eastAsia="Times New Roman"/>
+              <w:color w:val="FF0000"/>
             </w:rPr>
             <w:t xml:space="preserve">] and/or air temperature unless nutrient availability was improved. </w:t>
           </w:r>
@@ -9373,12 +9193,14 @@
               <w:rFonts w:eastAsia="Times New Roman"/>
               <w:i/>
               <w:iCs/>
+              <w:color w:val="FF0000"/>
             </w:rPr>
             <w:t>Tree Physiology</w:t>
           </w:r>
           <w:r>
             <w:rPr>
               <w:rFonts w:eastAsia="Times New Roman"/>
+              <w:color w:val="FF0000"/>
             </w:rPr>
             <w:t xml:space="preserve"> </w:t>
           </w:r>
@@ -9387,21 +9209,25 @@
               <w:rFonts w:eastAsia="Times New Roman"/>
               <w:b/>
               <w:bCs/>
+              <w:color w:val="FF0000"/>
             </w:rPr>
             <w:t>33</w:t>
           </w:r>
           <w:r>
             <w:rPr>
               <w:rFonts w:eastAsia="Times New Roman"/>
+              <w:color w:val="FF0000"/>
             </w:rPr>
             <w:t>: 1192–1205.</w:t>
           </w:r>
         </w:p>
         <w:p>
           <w:pPr>
+            <w:spacing w:line="360" w:lineRule="auto"/>
             <w:divId w:val="1353416521"/>
             <w:rPr>
               <w:rFonts w:eastAsia="Times New Roman"/>
+              <w:color w:val="FF0000"/>
             </w:rPr>
           </w:pPr>
           <w:r>
@@ -9409,12 +9235,14 @@
               <w:rFonts w:eastAsia="Times New Roman"/>
               <w:b/>
               <w:bCs/>
+              <w:color w:val="FF0000"/>
             </w:rPr>
             <w:t>Smith NG, Keenan TF</w:t>
           </w:r>
           <w:r>
             <w:rPr>
               <w:rFonts w:eastAsia="Times New Roman"/>
+              <w:color w:val="FF0000"/>
             </w:rPr>
             <w:t xml:space="preserve">. </w:t>
           </w:r>
@@ -9423,18 +9251,21 @@
               <w:rFonts w:eastAsia="Times New Roman"/>
               <w:b/>
               <w:bCs/>
+              <w:color w:val="FF0000"/>
             </w:rPr>
             <w:t>2020</w:t>
           </w:r>
           <w:r>
             <w:rPr>
               <w:rFonts w:eastAsia="Times New Roman"/>
+              <w:color w:val="FF0000"/>
             </w:rPr>
             <w:t>. Mechanisms underlying leaf photosynthetic acclimation to warming and elevated CO</w:t>
           </w:r>
           <w:r>
             <w:rPr>
               <w:rFonts w:eastAsia="Times New Roman"/>
+              <w:color w:val="FF0000"/>
               <w:vertAlign w:val="subscript"/>
             </w:rPr>
             <w:t>2</w:t>
@@ -9442,6 +9273,7 @@
           <w:r>
             <w:rPr>
               <w:rFonts w:eastAsia="Times New Roman"/>
+              <w:color w:val="FF0000"/>
             </w:rPr>
             <w:t xml:space="preserve"> as inferred from least‐cost optimality theory. </w:t>
           </w:r>
@@ -9450,12 +9282,14 @@
               <w:rFonts w:eastAsia="Times New Roman"/>
               <w:i/>
               <w:iCs/>
+              <w:color w:val="FF0000"/>
             </w:rPr>
             <w:t>Global Change Biology</w:t>
           </w:r>
           <w:r>
             <w:rPr>
               <w:rFonts w:eastAsia="Times New Roman"/>
+              <w:color w:val="FF0000"/>
             </w:rPr>
             <w:t xml:space="preserve"> </w:t>
           </w:r>
@@ -9464,21 +9298,25 @@
               <w:rFonts w:eastAsia="Times New Roman"/>
               <w:b/>
               <w:bCs/>
+              <w:color w:val="FF0000"/>
             </w:rPr>
             <w:t>26</w:t>
           </w:r>
           <w:r>
             <w:rPr>
               <w:rFonts w:eastAsia="Times New Roman"/>
+              <w:color w:val="FF0000"/>
             </w:rPr>
             <w:t>: 5202–5216.</w:t>
           </w:r>
         </w:p>
         <w:p>
           <w:pPr>
+            <w:spacing w:line="360" w:lineRule="auto"/>
             <w:divId w:val="1361128154"/>
             <w:rPr>
               <w:rFonts w:eastAsia="Times New Roman"/>
+              <w:color w:val="FF0000"/>
             </w:rPr>
           </w:pPr>
           <w:r>
@@ -9486,44 +9324,9 @@
               <w:rFonts w:eastAsia="Times New Roman"/>
               <w:b/>
               <w:bCs/>
-            </w:rPr>
-            <w:t xml:space="preserve">Smith NG, Keenan TF, Prentice IC, Wang H, Wright IJ, </w:t>
-          </w:r>
-          <w:proofErr w:type="spellStart"/>
-          <w:r>
-            <w:rPr>
-              <w:rFonts w:eastAsia="Times New Roman"/>
-              <w:b/>
-              <w:bCs/>
-            </w:rPr>
-            <w:t>Niinemets</w:t>
-          </w:r>
-          <w:proofErr w:type="spellEnd"/>
-          <w:r>
-            <w:rPr>
-              <w:rFonts w:eastAsia="Times New Roman"/>
-              <w:b/>
-              <w:bCs/>
-            </w:rPr>
-            <w:t xml:space="preserve"> Ü, </w:t>
-          </w:r>
-          <w:proofErr w:type="spellStart"/>
-          <w:r>
-            <w:rPr>
-              <w:rFonts w:eastAsia="Times New Roman"/>
-              <w:b/>
-              <w:bCs/>
-            </w:rPr>
-            <w:t>Crous</w:t>
-          </w:r>
-          <w:proofErr w:type="spellEnd"/>
-          <w:r>
-            <w:rPr>
-              <w:rFonts w:eastAsia="Times New Roman"/>
-              <w:b/>
-              <w:bCs/>
-            </w:rPr>
-            <w:t xml:space="preserve"> KY, Domingues TF, Guerrieri R, Ishida FY, </w:t>
+              <w:color w:val="FF0000"/>
+            </w:rPr>
+            <w:t xml:space="preserve">Smith NG, Keenan TF, Prentice IC, Wang H, Wright IJ, Niinemets Ü, Crous KY, Domingues TF, Guerrieri R, Ishida FY, </w:t>
           </w:r>
           <w:r>
             <w:rPr>
@@ -9532,12 +9335,14 @@
               <w:bCs/>
               <w:i/>
               <w:iCs/>
+              <w:color w:val="FF0000"/>
             </w:rPr>
             <w:t>et al.</w:t>
           </w:r>
           <w:r>
             <w:rPr>
               <w:rFonts w:eastAsia="Times New Roman"/>
+              <w:color w:val="FF0000"/>
             </w:rPr>
             <w:t xml:space="preserve"> </w:t>
           </w:r>
@@ -9546,12 +9351,14 @@
               <w:rFonts w:eastAsia="Times New Roman"/>
               <w:b/>
               <w:bCs/>
+              <w:color w:val="FF0000"/>
             </w:rPr>
             <w:t>2019</w:t>
           </w:r>
           <w:r>
             <w:rPr>
               <w:rFonts w:eastAsia="Times New Roman"/>
+              <w:color w:val="FF0000"/>
             </w:rPr>
             <w:t xml:space="preserve">. Global photosynthetic capacity is optimized to the environment. </w:t>
           </w:r>
@@ -9560,12 +9367,14 @@
               <w:rFonts w:eastAsia="Times New Roman"/>
               <w:i/>
               <w:iCs/>
+              <w:color w:val="FF0000"/>
             </w:rPr>
             <w:t>Ecology Letters</w:t>
           </w:r>
           <w:r>
             <w:rPr>
               <w:rFonts w:eastAsia="Times New Roman"/>
+              <w:color w:val="FF0000"/>
             </w:rPr>
             <w:t xml:space="preserve"> </w:t>
           </w:r>
@@ -9574,21 +9383,25 @@
               <w:rFonts w:eastAsia="Times New Roman"/>
               <w:b/>
               <w:bCs/>
+              <w:color w:val="FF0000"/>
             </w:rPr>
             <w:t>22</w:t>
           </w:r>
           <w:r>
             <w:rPr>
               <w:rFonts w:eastAsia="Times New Roman"/>
+              <w:color w:val="FF0000"/>
             </w:rPr>
             <w:t>: 506–517.</w:t>
           </w:r>
         </w:p>
         <w:p>
           <w:pPr>
+            <w:spacing w:line="360" w:lineRule="auto"/>
             <w:divId w:val="2082288039"/>
             <w:rPr>
               <w:rFonts w:eastAsia="Times New Roman"/>
+              <w:color w:val="FF0000"/>
             </w:rPr>
           </w:pPr>
           <w:r>
@@ -9596,26 +9409,9 @@
               <w:rFonts w:eastAsia="Times New Roman"/>
               <w:b/>
               <w:bCs/>
-            </w:rPr>
-            <w:t xml:space="preserve">Stocker BD, Dong N, Perkowski EA, Schneider PD, Xu H, de Boer HJ, Rebel KT, Smith NG, Van </w:t>
-          </w:r>
-          <w:proofErr w:type="spellStart"/>
-          <w:r>
-            <w:rPr>
-              <w:rFonts w:eastAsia="Times New Roman"/>
-              <w:b/>
-              <w:bCs/>
-            </w:rPr>
-            <w:t>Sundert</w:t>
-          </w:r>
-          <w:proofErr w:type="spellEnd"/>
-          <w:r>
-            <w:rPr>
-              <w:rFonts w:eastAsia="Times New Roman"/>
-              <w:b/>
-              <w:bCs/>
-            </w:rPr>
-            <w:t xml:space="preserve"> K, Wang H, </w:t>
+              <w:color w:val="FF0000"/>
+            </w:rPr>
+            <w:t xml:space="preserve">Stocker BD, Dong N, Perkowski EA, Schneider PD, Xu H, de Boer HJ, Rebel KT, Smith NG, Van Sundert K, Wang H, </w:t>
           </w:r>
           <w:r>
             <w:rPr>
@@ -9624,12 +9420,14 @@
               <w:bCs/>
               <w:i/>
               <w:iCs/>
+              <w:color w:val="FF0000"/>
             </w:rPr>
             <w:t>et al.</w:t>
           </w:r>
           <w:r>
             <w:rPr>
               <w:rFonts w:eastAsia="Times New Roman"/>
+              <w:color w:val="FF0000"/>
             </w:rPr>
             <w:t xml:space="preserve"> </w:t>
           </w:r>
@@ -9638,12 +9436,14 @@
               <w:rFonts w:eastAsia="Times New Roman"/>
               <w:b/>
               <w:bCs/>
+              <w:color w:val="FF0000"/>
             </w:rPr>
             <w:t>2025</w:t>
           </w:r>
           <w:r>
             <w:rPr>
               <w:rFonts w:eastAsia="Times New Roman"/>
+              <w:color w:val="FF0000"/>
             </w:rPr>
             <w:t xml:space="preserve">. Empirical evidence and theoretical understanding of ecosystem carbon and nitrogen cycle interactions. </w:t>
           </w:r>
@@ -9652,12 +9452,14 @@
               <w:rFonts w:eastAsia="Times New Roman"/>
               <w:i/>
               <w:iCs/>
+              <w:color w:val="FF0000"/>
             </w:rPr>
             <w:t>New Phytologist</w:t>
           </w:r>
           <w:r>
             <w:rPr>
               <w:rFonts w:eastAsia="Times New Roman"/>
+              <w:color w:val="FF0000"/>
             </w:rPr>
             <w:t xml:space="preserve"> </w:t>
           </w:r>
@@ -9666,83 +9468,95 @@
               <w:rFonts w:eastAsia="Times New Roman"/>
               <w:b/>
               <w:bCs/>
+              <w:color w:val="FF0000"/>
             </w:rPr>
             <w:t>245</w:t>
           </w:r>
           <w:r>
             <w:rPr>
               <w:rFonts w:eastAsia="Times New Roman"/>
+              <w:color w:val="FF0000"/>
             </w:rPr>
             <w:t>: 49–68.</w:t>
-          </w:r>
-        </w:p>
-        <w:p>
-          <w:pPr>
-            <w:divId w:val="168760141"/>
-            <w:rPr>
-              <w:rFonts w:eastAsia="Times New Roman"/>
-            </w:rPr>
-          </w:pPr>
-          <w:r>
-            <w:rPr>
-              <w:rFonts w:eastAsia="Times New Roman"/>
-              <w:b/>
-              <w:bCs/>
-            </w:rPr>
-            <w:t>Wright IJ, Reich PB, Westoby M</w:t>
-          </w:r>
-          <w:r>
-            <w:rPr>
-              <w:rFonts w:eastAsia="Times New Roman"/>
-            </w:rPr>
-            <w:t xml:space="preserve">. </w:t>
-          </w:r>
-          <w:r>
-            <w:rPr>
-              <w:rFonts w:eastAsia="Times New Roman"/>
-              <w:b/>
-              <w:bCs/>
-            </w:rPr>
-            <w:t>2003</w:t>
-          </w:r>
-          <w:r>
-            <w:rPr>
-              <w:rFonts w:eastAsia="Times New Roman"/>
-            </w:rPr>
-            <w:t xml:space="preserve">. Least-cost input mixtures of water and nitrogen for photosynthesis. </w:t>
-          </w:r>
-          <w:r>
-            <w:rPr>
-              <w:rFonts w:eastAsia="Times New Roman"/>
-              <w:i/>
-              <w:iCs/>
-            </w:rPr>
-            <w:t>The American Naturalist</w:t>
-          </w:r>
-          <w:r>
-            <w:rPr>
-              <w:rFonts w:eastAsia="Times New Roman"/>
-            </w:rPr>
-            <w:t xml:space="preserve"> </w:t>
-          </w:r>
-          <w:r>
-            <w:rPr>
-              <w:rFonts w:eastAsia="Times New Roman"/>
-              <w:b/>
-              <w:bCs/>
-            </w:rPr>
-            <w:t>161</w:t>
-          </w:r>
-          <w:r>
-            <w:rPr>
-              <w:rFonts w:eastAsia="Times New Roman"/>
-            </w:rPr>
-            <w:t>: 98–111.</w:t>
           </w:r>
         </w:p>
         <w:p>
           <w:pPr>
             <w:spacing w:line="360" w:lineRule="auto"/>
+            <w:divId w:val="168760141"/>
+            <w:rPr>
+              <w:rFonts w:eastAsia="Times New Roman"/>
+              <w:color w:val="FF0000"/>
+            </w:rPr>
+          </w:pPr>
+          <w:r>
+            <w:rPr>
+              <w:rFonts w:eastAsia="Times New Roman"/>
+              <w:b/>
+              <w:bCs/>
+              <w:color w:val="FF0000"/>
+            </w:rPr>
+            <w:t>Wright IJ, Reich PB, Westoby M</w:t>
+          </w:r>
+          <w:r>
+            <w:rPr>
+              <w:rFonts w:eastAsia="Times New Roman"/>
+              <w:color w:val="FF0000"/>
+            </w:rPr>
+            <w:t xml:space="preserve">. </w:t>
+          </w:r>
+          <w:r>
+            <w:rPr>
+              <w:rFonts w:eastAsia="Times New Roman"/>
+              <w:b/>
+              <w:bCs/>
+              <w:color w:val="FF0000"/>
+            </w:rPr>
+            <w:t>2003</w:t>
+          </w:r>
+          <w:r>
+            <w:rPr>
+              <w:rFonts w:eastAsia="Times New Roman"/>
+              <w:color w:val="FF0000"/>
+            </w:rPr>
+            <w:t xml:space="preserve">. Least-cost input mixtures of water and nitrogen for photosynthesis. </w:t>
+          </w:r>
+          <w:r>
+            <w:rPr>
+              <w:rFonts w:eastAsia="Times New Roman"/>
+              <w:i/>
+              <w:iCs/>
+              <w:color w:val="FF0000"/>
+            </w:rPr>
+            <w:t>The American Naturalist</w:t>
+          </w:r>
+          <w:r>
+            <w:rPr>
+              <w:rFonts w:eastAsia="Times New Roman"/>
+              <w:color w:val="FF0000"/>
+            </w:rPr>
+            <w:t xml:space="preserve"> </w:t>
+          </w:r>
+          <w:r>
+            <w:rPr>
+              <w:rFonts w:eastAsia="Times New Roman"/>
+              <w:b/>
+              <w:bCs/>
+              <w:color w:val="FF0000"/>
+            </w:rPr>
+            <w:t>161</w:t>
+          </w:r>
+          <w:r>
+            <w:rPr>
+              <w:rFonts w:eastAsia="Times New Roman"/>
+              <w:color w:val="FF0000"/>
+            </w:rPr>
+            <w:t>: 98–111.</w:t>
+          </w:r>
+        </w:p>
+        <w:p>
+          <w:pPr>
+            <w:spacing w:line="360" w:lineRule="auto"/>
             <w:rPr>
               <w:rFonts w:cs="Times New Roman"/>
               <w:color w:val="FF0000"/>
@@ -9751,6 +9565,7 @@
           <w:r>
             <w:rPr>
               <w:rFonts w:eastAsia="Times New Roman"/>
+              <w:color w:val="FF0000"/>
             </w:rPr>
             <w:t> </w:t>
           </w:r>
@@ -10977,7 +10792,7 @@
     </w:docPart>
     <w:docPart>
       <w:docPartPr>
-        <w:name w:val="483411F73BD5F1478D79AD53E570EF10"/>
+        <w:name w:val="C6D2A828F8D04E4D91E97C1526202065"/>
         <w:category>
           <w:name w:val="General"/>
           <w:gallery w:val="placeholder"/>
@@ -10988,12 +10803,12 @@
         <w:behaviors>
           <w:behavior w:val="content"/>
         </w:behaviors>
-        <w:guid w:val="{EB6F284C-25BE-BD49-88E6-F2524FFF9BE2}"/>
+        <w:guid w:val="{23928DB3-42DD-4440-8156-D34CD83B50A8}"/>
       </w:docPartPr>
       <w:docPartBody>
         <w:p>
           <w:pPr>
-            <w:pStyle w:val="483411F73BD5F1478D79AD53E570EF10"/>
+            <w:pStyle w:val="C6D2A828F8D04E4D91E97C1526202065"/>
           </w:pPr>
           <w:r>
             <w:rPr>
@@ -11060,17 +10875,20 @@
     <w:rsidRoot w:val="00427250"/>
     <w:rsid w:val="000C4F7F"/>
     <w:rsid w:val="00106EDA"/>
+    <w:rsid w:val="001D7C6B"/>
     <w:rsid w:val="002219C6"/>
     <w:rsid w:val="002415E4"/>
     <w:rsid w:val="00427250"/>
     <w:rsid w:val="005D25D3"/>
     <w:rsid w:val="006D3DD0"/>
     <w:rsid w:val="00741166"/>
+    <w:rsid w:val="00762296"/>
     <w:rsid w:val="008D1C25"/>
     <w:rsid w:val="008F7E66"/>
     <w:rsid w:val="00963945"/>
     <w:rsid w:val="009D4CEB"/>
     <w:rsid w:val="00A5045F"/>
+    <w:rsid w:val="00AA35A9"/>
     <w:rsid w:val="00B2595D"/>
     <w:rsid w:val="00C817D2"/>
     <w:rsid w:val="00C872CF"/>
@@ -11535,7 +11353,7 @@
     <w:basedOn w:val="DefaultParagraphFont"/>
     <w:uiPriority w:val="99"/>
     <w:semiHidden/>
-    <w:rsid w:val="00CA5828"/>
+    <w:rsid w:val="001D7C6B"/>
     <w:rPr>
       <w:color w:val="808080"/>
     </w:rPr>
@@ -11544,9 +11362,9 @@
     <w:name w:val="E8E21E9103C8A14DBD67E726BF730441"/>
     <w:rsid w:val="00427250"/>
   </w:style>
-  <w:style w:type="paragraph" w:customStyle="1" w:styleId="731D6F1CF5DBB048AB61D15594C40C7F">
-    <w:name w:val="731D6F1CF5DBB048AB61D15594C40C7F"/>
-    <w:rsid w:val="00C817D2"/>
+  <w:style w:type="paragraph" w:customStyle="1" w:styleId="C6D2A828F8D04E4D91E97C1526202065">
+    <w:name w:val="C6D2A828F8D04E4D91E97C1526202065"/>
+    <w:rsid w:val="001D7C6B"/>
   </w:style>
   <w:style w:type="paragraph" w:customStyle="1" w:styleId="E045BFB93188EF4282AF35D7BA6496C6">
     <w:name w:val="E045BFB93188EF4282AF35D7BA6496C6"/>
@@ -11555,10 +11373,6 @@
   <w:style w:type="paragraph" w:customStyle="1" w:styleId="2DFAD65977302D4884F9E3374278B3D3">
     <w:name w:val="2DFAD65977302D4884F9E3374278B3D3"/>
     <w:rsid w:val="000C4F7F"/>
-  </w:style>
-  <w:style w:type="paragraph" w:customStyle="1" w:styleId="215B8E6DB752404FA388BC79AC7FED73">
-    <w:name w:val="215B8E6DB752404FA388BC79AC7FED73"/>
-    <w:rsid w:val="00CA5828"/>
   </w:style>
   <w:style w:type="paragraph" w:customStyle="1" w:styleId="483411F73BD5F1478D79AD53E570EF10">
     <w:name w:val="483411F73BD5F1478D79AD53E570EF10"/>

</xml_diff>

<commit_message>
add submission materials for jxb
</commit_message>
<xml_diff>
--- a/working_drafts/jxb_submission/revision/NxCO2xI_rtr_v1.0.docx
+++ b/working_drafts/jxb_submission/revision/NxCO2xI_rtr_v1.0.docx
@@ -736,7 +736,21 @@
           <w:rFonts w:cs="Times New Roman"/>
           <w:color w:val="FF0000"/>
         </w:rPr>
-        <w:t>added a statement calling for future work using a similar experimental approach in natural settings. Additionally, we have considered the alternative statistical approach suggested from the second reviewer. However, have decided to not implement an information-theoretic approach to simplify models due to the fact that null treatment responses are just as informative in making inferences about whether eco-evolutionary optimality or nitrogen limitation drives plant responses to elevated CO</w:t>
+        <w:t xml:space="preserve">added a statement calling for future work using a similar experimental approach in natural settings. Additionally, we have considered the alternative statistical approach suggested from the second reviewer. However, </w:t>
+      </w:r>
+      <w:r>
+        <w:rPr>
+          <w:rFonts w:cs="Times New Roman"/>
+          <w:color w:val="FF0000"/>
+        </w:rPr>
+        <w:t xml:space="preserve">we </w:t>
+      </w:r>
+      <w:r>
+        <w:rPr>
+          <w:rFonts w:cs="Times New Roman"/>
+          <w:color w:val="FF0000"/>
+        </w:rPr>
+        <w:t>have decided to not implement an information-theoretic approach to simplify models due to the fact that null treatment responses are just as informative in making inferences about whether eco-evolutionary optimality or nitrogen limitation drives plant responses to elevated CO</w:t>
       </w:r>
       <w:r>
         <w:rPr>
@@ -751,7 +765,7 @@
           <w:rFonts w:cs="Times New Roman"/>
           <w:color w:val="FF0000"/>
         </w:rPr>
-        <w:t xml:space="preserve"> as significant treatment </w:t>
+        <w:t xml:space="preserve"> as </w:t>
       </w:r>
       <w:r>
         <w:rPr>
@@ -759,7 +773,7 @@
           <w:color w:val="FF0000"/>
         </w:rPr>
         <w:lastRenderedPageBreak/>
-        <w:t>responses</w:t>
+        <w:t>significant treatment responses</w:t>
       </w:r>
       <w:r>
         <w:rPr>
@@ -1100,27 +1114,7 @@
           <w:bCs/>
           <w:color w:val="000000" w:themeColor="text1"/>
         </w:rPr>
-        <w:t xml:space="preserve">Line 81 – 84: Please use these results from the </w:t>
-      </w:r>
-      <w:proofErr w:type="spellStart"/>
-      <w:r>
-        <w:rPr>
-          <w:rFonts w:cs="Times New Roman"/>
-          <w:b/>
-          <w:bCs/>
-          <w:color w:val="000000" w:themeColor="text1"/>
-        </w:rPr>
-        <w:t>Flakaliden</w:t>
-      </w:r>
-      <w:proofErr w:type="spellEnd"/>
-      <w:r>
-        <w:rPr>
-          <w:rFonts w:cs="Times New Roman"/>
-          <w:b/>
-          <w:bCs/>
-          <w:color w:val="000000" w:themeColor="text1"/>
-        </w:rPr>
-        <w:t xml:space="preserve"> experiment that demonstrated this empirically (Sigurdsson et al., 2013)</w:t>
+        <w:t>Line 81 – 84: Please use these results from the Flakaliden experiment that demonstrated this empirically (Sigurdsson et al., 2013)</w:t>
       </w:r>
     </w:p>
     <w:p>
@@ -2945,15 +2939,13 @@
         </w:rPr>
         <w:t xml:space="preserve"> We have also added a sentence to the end of the paragraph that directs the reader to Table S3 and S4 for a summary of the </w:t>
       </w:r>
-      <w:proofErr w:type="spellStart"/>
-      <w:r>
-        <w:rPr>
-          <w:rFonts w:cs="Times New Roman"/>
-          <w:color w:val="FF0000"/>
-        </w:rPr>
-        <w:t>repcliation</w:t>
-      </w:r>
-      <w:proofErr w:type="spellEnd"/>
+      <w:r>
+        <w:rPr>
+          <w:rFonts w:cs="Times New Roman"/>
+          <w:color w:val="FF0000"/>
+        </w:rPr>
+        <w:t>replication</w:t>
+      </w:r>
       <w:r>
         <w:rPr>
           <w:rFonts w:cs="Times New Roman"/>
@@ -3204,7 +3196,7 @@
           <w:rFonts w:cs="Times New Roman"/>
           <w:color w:val="FF0000"/>
         </w:rPr>
-        <w:t xml:space="preserve"> with increasing nitrogen fertilization. </w:t>
+        <w:t xml:space="preserve"> with increasing nitrogen fertilization.</w:t>
       </w:r>
     </w:p>
     <w:p>
@@ -3745,71 +3737,7 @@
           <w:color w:val="000000" w:themeColor="text1"/>
         </w:rPr>
         <w:lastRenderedPageBreak/>
-        <w:t xml:space="preserve">Feng Z, </w:t>
-      </w:r>
-      <w:proofErr w:type="spellStart"/>
-      <w:r>
-        <w:rPr>
-          <w:rFonts w:cs="Times New Roman"/>
-          <w:color w:val="000000" w:themeColor="text1"/>
-        </w:rPr>
-        <w:t>Rütting</w:t>
-      </w:r>
-      <w:proofErr w:type="spellEnd"/>
-      <w:r>
-        <w:rPr>
-          <w:rFonts w:cs="Times New Roman"/>
-          <w:color w:val="000000" w:themeColor="text1"/>
-        </w:rPr>
-        <w:t xml:space="preserve"> T, </w:t>
-      </w:r>
-      <w:proofErr w:type="spellStart"/>
-      <w:r>
-        <w:rPr>
-          <w:rFonts w:cs="Times New Roman"/>
-          <w:color w:val="000000" w:themeColor="text1"/>
-        </w:rPr>
-        <w:t>Pleijel</w:t>
-      </w:r>
-      <w:proofErr w:type="spellEnd"/>
-      <w:r>
-        <w:rPr>
-          <w:rFonts w:cs="Times New Roman"/>
-          <w:color w:val="000000" w:themeColor="text1"/>
-        </w:rPr>
-        <w:t xml:space="preserve"> H, Wallin G, Reich PB, </w:t>
-      </w:r>
-      <w:proofErr w:type="spellStart"/>
-      <w:r>
-        <w:rPr>
-          <w:rFonts w:cs="Times New Roman"/>
-          <w:color w:val="000000" w:themeColor="text1"/>
-        </w:rPr>
-        <w:t>Kammann</w:t>
-      </w:r>
-      <w:proofErr w:type="spellEnd"/>
-      <w:r>
-        <w:rPr>
-          <w:rFonts w:cs="Times New Roman"/>
-          <w:color w:val="000000" w:themeColor="text1"/>
-        </w:rPr>
-        <w:t xml:space="preserve"> CI, Newton PCD, Kobayashi K, Luo Y, </w:t>
-      </w:r>
-      <w:proofErr w:type="spellStart"/>
-      <w:r>
-        <w:rPr>
-          <w:rFonts w:cs="Times New Roman"/>
-          <w:color w:val="000000" w:themeColor="text1"/>
-        </w:rPr>
-        <w:t>Uddling</w:t>
-      </w:r>
-      <w:proofErr w:type="spellEnd"/>
-      <w:r>
-        <w:rPr>
-          <w:rFonts w:cs="Times New Roman"/>
-          <w:color w:val="000000" w:themeColor="text1"/>
-        </w:rPr>
-        <w:t xml:space="preserve"> J. 2015. Constraints to nitrogen acquisition of terrestrial plants under elevated CO</w:t>
+        <w:t>Feng Z, Rütting T, Pleijel H, Wallin G, Reich PB, Kammann CI, Newton PCD, Kobayashi K, Luo Y, Uddling J. 2015. Constraints to nitrogen acquisition of terrestrial plants under elevated CO</w:t>
       </w:r>
       <w:r>
         <w:rPr>
@@ -3849,23 +3777,7 @@
           <w:rFonts w:cs="Times New Roman"/>
           <w:color w:val="000000" w:themeColor="text1"/>
         </w:rPr>
-        <w:t xml:space="preserve">Sigurdsson BD, Medhurst JL, Wallin G, </w:t>
-      </w:r>
-      <w:proofErr w:type="spellStart"/>
-      <w:r>
-        <w:rPr>
-          <w:rFonts w:cs="Times New Roman"/>
-          <w:color w:val="000000" w:themeColor="text1"/>
-        </w:rPr>
-        <w:t>Eggertsson</w:t>
-      </w:r>
-      <w:proofErr w:type="spellEnd"/>
-      <w:r>
-        <w:rPr>
-          <w:rFonts w:cs="Times New Roman"/>
-          <w:color w:val="000000" w:themeColor="text1"/>
-        </w:rPr>
-        <w:t xml:space="preserve"> O, Linder S. 2013. Growth of mature boreal Norway spruce was not affected by elevated [CO</w:t>
+        <w:t>Sigurdsson BD, Medhurst JL, Wallin G, Eggertsson O, Linder S. 2013. Growth of mature boreal Norway spruce was not affected by elevated [CO</w:t>
       </w:r>
       <w:r>
         <w:rPr>
@@ -3942,47 +3854,7 @@
           <w:bCs/>
           <w:color w:val="000000" w:themeColor="text1"/>
         </w:rPr>
-        <w:t xml:space="preserve">Perkowski et </w:t>
-      </w:r>
-      <w:proofErr w:type="spellStart"/>
-      <w:r>
-        <w:rPr>
-          <w:rFonts w:cs="Times New Roman"/>
-          <w:b/>
-          <w:bCs/>
-          <w:color w:val="000000" w:themeColor="text1"/>
-        </w:rPr>
-        <w:t>al’s</w:t>
-      </w:r>
-      <w:proofErr w:type="spellEnd"/>
-      <w:r>
-        <w:rPr>
-          <w:rFonts w:cs="Times New Roman"/>
-          <w:b/>
-          <w:bCs/>
-          <w:color w:val="000000" w:themeColor="text1"/>
-        </w:rPr>
-        <w:t xml:space="preserve"> manuscript present the results of a growth chamber study of the CO2 responses of soybean under varying nitrogen fertilization rates and inoculation or not with N-fixing </w:t>
-      </w:r>
-      <w:proofErr w:type="spellStart"/>
-      <w:r>
-        <w:rPr>
-          <w:rFonts w:cs="Times New Roman"/>
-          <w:b/>
-          <w:bCs/>
-          <w:color w:val="000000" w:themeColor="text1"/>
-        </w:rPr>
-        <w:t>symiotic</w:t>
-      </w:r>
-      <w:proofErr w:type="spellEnd"/>
-      <w:r>
-        <w:rPr>
-          <w:rFonts w:cs="Times New Roman"/>
-          <w:b/>
-          <w:bCs/>
-          <w:color w:val="000000" w:themeColor="text1"/>
-        </w:rPr>
-        <w:t xml:space="preserve"> bacteria. The study comprised 144 plants planted in 6 l pots and treated in 6 growth chambers. The goal was to evaluate three hypotheses related to eco-evo optimality versus nitrogen limitation hypotheses:</w:t>
+        <w:t>Perkowski et al’s manuscript present the results of a growth chamber study of the CO2 responses of soybean under varying nitrogen fertilization rates and inoculation or not with N-fixing symiotic bacteria. The study comprised 144 plants planted in 6 l pots and treated in 6 growth chambers. The goal was to evaluate three hypotheses related to eco-evo optimality versus nitrogen limitation hypotheses:</w:t>
       </w:r>
     </w:p>
     <w:p>
@@ -4130,7 +4002,21 @@
           <w:rFonts w:cs="Times New Roman"/>
           <w:color w:val="FF0000"/>
         </w:rPr>
-        <w:t xml:space="preserve">Thank you for your kind words </w:t>
+        <w:t xml:space="preserve">Thank you for </w:t>
+      </w:r>
+      <w:r>
+        <w:rPr>
+          <w:rFonts w:cs="Times New Roman"/>
+          <w:color w:val="FF0000"/>
+        </w:rPr>
+        <w:t>the</w:t>
+      </w:r>
+      <w:r>
+        <w:rPr>
+          <w:rFonts w:cs="Times New Roman"/>
+          <w:color w:val="FF0000"/>
+        </w:rPr>
+        <w:t xml:space="preserve"> kind words </w:t>
       </w:r>
       <w:r>
         <w:rPr>
@@ -4515,7 +4401,21 @@
           <w:rFonts w:cs="Times New Roman"/>
           <w:color w:val="FF0000"/>
         </w:rPr>
-        <w:t>exhibit strong positive effects of increasing nitrogen availability on photosynthetic traits when nitrogen availability is insufficient for satisfying the leaf-level demand for building and maintaining photosynthetic enzymes.</w:t>
+        <w:t>exhibit strong positive effects of increasing nitrogen availability on photosynthetic traits when nitrogen availability is insufficient for satisfying the leaf-level demand for building and maintaining photosynthetic enzymes</w:t>
+      </w:r>
+      <w:r>
+        <w:rPr>
+          <w:rFonts w:cs="Times New Roman"/>
+          <w:color w:val="FF0000"/>
+        </w:rPr>
+        <w:t>, or when costs to acquire nitrogen relative to water increase</w:t>
+      </w:r>
+      <w:r>
+        <w:rPr>
+          <w:rFonts w:cs="Times New Roman"/>
+          <w:color w:val="FF0000"/>
+        </w:rPr>
+        <w:t>.</w:t>
       </w:r>
       <w:r>
         <w:rPr>
@@ -4564,7 +4464,7 @@
           <w:rFonts w:cs="Times New Roman"/>
           <w:color w:val="FF0000"/>
         </w:rPr>
-        <w:t xml:space="preserve"> the theory predicts that plants should allocate excess nitrogen not needed to satisfy leaf-level demand for photosynthesis toward the construction of </w:t>
+        <w:t xml:space="preserve"> the theory predicts that plants should allocate excess nitrogen not </w:t>
       </w:r>
       <w:r>
         <w:rPr>
@@ -4572,7 +4472,7 @@
           <w:color w:val="FF0000"/>
         </w:rPr>
         <w:lastRenderedPageBreak/>
-        <w:t>other plant tissues, such as additional leaves. This leads to a tradeoff between investment in leaf quality when nitrogen availability is insufficient for satisfying leaf demand for photosynthesis and leaf quantity when nitrogen availability exceeds demand for photosynthesis</w:t>
+        <w:t>needed to satisfy leaf-level demand for photosynthesis toward the construction of other plant tissues, such as additional leaves. This leads to a tradeoff between investment in leaf quality when nitrogen availability is insufficient for satisfying leaf demand for photosynthesis and leaf quantity when nitrogen availability exceeds demand for photosynthesis</w:t>
       </w:r>
       <w:r>
         <w:rPr>
@@ -5103,7 +5003,7 @@
     </w:p>
     <w:p>
       <w:pPr>
-        <w:spacing w:line="480" w:lineRule="auto"/>
+        <w:spacing w:line="360" w:lineRule="auto"/>
         <w:ind w:left="720"/>
         <w:rPr>
           <w:color w:val="FF0000"/>
@@ -5265,84 +5165,48 @@
         <w:rPr>
           <w:color w:val="FF0000"/>
         </w:rPr>
-        <w:t xml:space="preserve"> between 350 and 630 ppm N (39% increase) than between 0 ppm N and 280 ppm N (79% increase). In contrast, nitrogen fertilization effects on photosynthetic traits were absent in inoculated individuals. This pattern was also expected, as inoculated plants were able to acquire sufficient nitrogen across the nitrogen availability gradient to satisfy leaf-level photosynthetic demand, investing more strongly in microbial symbionts under low nitrogen fertilization and shifting to nitrogen acquisition through direct uptake pathways as nitrogen became more available.</w:t>
-      </w:r>
-      <w:r>
-        <w:rPr>
-          <w:color w:val="FF0000"/>
-        </w:rPr>
-        <w:t>”</w:t>
-      </w:r>
-    </w:p>
-    <w:p>
-      <w:pPr>
-        <w:spacing w:line="360" w:lineRule="auto"/>
-        <w:rPr>
-          <w:rFonts w:cs="Times New Roman"/>
-          <w:b/>
-          <w:bCs/>
-          <w:color w:val="000000" w:themeColor="text1"/>
-        </w:rPr>
-      </w:pPr>
-    </w:p>
-    <w:p>
-      <w:pPr>
-        <w:spacing w:line="360" w:lineRule="auto"/>
-        <w:rPr>
-          <w:rFonts w:cs="Times New Roman"/>
-          <w:b/>
-          <w:bCs/>
-          <w:color w:val="000000" w:themeColor="text1"/>
-        </w:rPr>
-      </w:pPr>
-      <w:r>
-        <w:rPr>
-          <w:rFonts w:cs="Times New Roman"/>
-          <w:b/>
-          <w:bCs/>
-          <w:color w:val="000000" w:themeColor="text1"/>
-        </w:rPr>
-        <w:t xml:space="preserve">The root:shoot response to N </w:t>
-      </w:r>
-      <w:proofErr w:type="spellStart"/>
-      <w:r>
-        <w:rPr>
-          <w:rFonts w:cs="Times New Roman"/>
-          <w:b/>
-          <w:bCs/>
-          <w:color w:val="000000" w:themeColor="text1"/>
-        </w:rPr>
-        <w:t>fert</w:t>
-      </w:r>
-      <w:proofErr w:type="spellEnd"/>
-      <w:r>
-        <w:rPr>
-          <w:rFonts w:cs="Times New Roman"/>
-          <w:b/>
-          <w:bCs/>
-          <w:color w:val="000000" w:themeColor="text1"/>
-        </w:rPr>
-        <w:t xml:space="preserve"> is not linear, especially for the uninoculated treatment (Fig 3) – can this be accounted for in the statistical analysis and how does that modify interpretation of the root:shoot response? Should probably cite Iversen 2010 when mentioning the root response to CO2 literature. Also while I do find these results compelling, they are likely influenced by the fact that they are in pots and can expand resource capture volumes both above and below ground which can influence responses compared to more closed, less disturbed systems (Norby 1996; </w:t>
-      </w:r>
-      <w:proofErr w:type="spellStart"/>
-      <w:r>
-        <w:rPr>
-          <w:rFonts w:cs="Times New Roman"/>
-          <w:b/>
-          <w:bCs/>
-          <w:color w:val="000000" w:themeColor="text1"/>
-        </w:rPr>
-        <w:t>Körner</w:t>
-      </w:r>
-      <w:proofErr w:type="spellEnd"/>
-      <w:r>
-        <w:rPr>
-          <w:rFonts w:cs="Times New Roman"/>
-          <w:b/>
-          <w:bCs/>
-          <w:color w:val="000000" w:themeColor="text1"/>
-        </w:rPr>
-        <w:t xml:space="preserve"> 2006). This isn’t a deal breaker, just needs some discussion about how this might influence results and how to make inferences at a greater scale / more natural systems.</w:t>
+        <w:t xml:space="preserve"> between 350 and 630 ppm N (39% increase) than between 0 ppm N and 280 ppm N (79% increase). In contrast, nitrogen fertilization effects on photosynthetic traits were absent in inoculated individuals. This pattern was also expected, as inoculated plants were able to acquire sufficient nitrogen across the nitrogen availability gradient to satisfy leaf-level photosynthetic demand, investing more strongly in microbial symbionts under low nitrogen fertilization and shifting to nitrogen acquisition through direct uptake pathways as nitrogen became more available.”</w:t>
+      </w:r>
+    </w:p>
+    <w:p>
+      <w:pPr>
+        <w:spacing w:line="360" w:lineRule="auto"/>
+        <w:rPr>
+          <w:rFonts w:cs="Times New Roman"/>
+          <w:b/>
+          <w:bCs/>
+          <w:color w:val="000000" w:themeColor="text1"/>
+        </w:rPr>
+      </w:pPr>
+    </w:p>
+    <w:p>
+      <w:pPr>
+        <w:spacing w:line="360" w:lineRule="auto"/>
+        <w:rPr>
+          <w:rFonts w:cs="Times New Roman"/>
+          <w:b/>
+          <w:bCs/>
+          <w:color w:val="000000" w:themeColor="text1"/>
+        </w:rPr>
+      </w:pPr>
+      <w:r>
+        <w:rPr>
+          <w:rFonts w:cs="Times New Roman"/>
+          <w:b/>
+          <w:bCs/>
+          <w:color w:val="000000" w:themeColor="text1"/>
+        </w:rPr>
+        <w:t xml:space="preserve">The root:shoot response to N fert is not linear, especially for the uninoculated treatment (Fig 3) – can this be accounted for in the statistical analysis and how does that modify interpretation of the root:shoot response? Should probably cite Iversen 2010 when mentioning the root response to CO2 literature. Also while I do find these results compelling, they are likely influenced by the fact that they are in pots and can expand resource capture volumes both above and below ground which can influence responses compared to more closed, less disturbed systems (Norby 1996; Körner 2006). This isn’t a </w:t>
+      </w:r>
+      <w:r>
+        <w:rPr>
+          <w:rFonts w:cs="Times New Roman"/>
+          <w:b/>
+          <w:bCs/>
+          <w:color w:val="000000" w:themeColor="text1"/>
+        </w:rPr>
+        <w:lastRenderedPageBreak/>
+        <w:t>deal breaker, just needs some discussion about how this might influence results and how to make inferences at a greater scale / more natural systems.</w:t>
       </w:r>
     </w:p>
     <w:p>
@@ -5931,6 +5795,7 @@
           <w:bCs/>
           <w:color w:val="000000" w:themeColor="text1"/>
         </w:rPr>
+        <w:lastRenderedPageBreak/>
         <w:t>While well</w:t>
       </w:r>
       <w:r>
@@ -6211,7 +6076,208 @@
           <w:rFonts w:cs="Times New Roman"/>
           <w:color w:val="FF0000"/>
         </w:rPr>
-        <w:t xml:space="preserve"> was </w:t>
+        <w:t xml:space="preserve"> was expected and is as informative for hypothesis testing as </w:t>
+      </w:r>
+      <w:r>
+        <w:rPr>
+          <w:rFonts w:cs="Times New Roman"/>
+          <w:color w:val="FF0000"/>
+        </w:rPr>
+        <w:t>the</w:t>
+      </w:r>
+      <w:r>
+        <w:rPr>
+          <w:rFonts w:cs="Times New Roman"/>
+          <w:color w:val="FF0000"/>
+        </w:rPr>
+        <w:t xml:space="preserve"> significant interaction between </w:t>
+      </w:r>
+      <w:r>
+        <w:rPr>
+          <w:rFonts w:cs="Times New Roman"/>
+          <w:color w:val="FF0000"/>
+        </w:rPr>
+        <w:t>nitrogen fertilization and CO</w:t>
+      </w:r>
+      <w:r>
+        <w:rPr>
+          <w:rFonts w:cs="Times New Roman"/>
+          <w:color w:val="FF0000"/>
+          <w:vertAlign w:val="subscript"/>
+        </w:rPr>
+        <w:t>2</w:t>
+      </w:r>
+      <w:r>
+        <w:rPr>
+          <w:rFonts w:cs="Times New Roman"/>
+          <w:color w:val="FF0000"/>
+        </w:rPr>
+        <w:t xml:space="preserve"> treatment on total biomass. </w:t>
+      </w:r>
+      <w:r>
+        <w:rPr>
+          <w:rFonts w:cs="Times New Roman"/>
+          <w:color w:val="FF0000"/>
+        </w:rPr>
+        <w:t>Thus</w:t>
+      </w:r>
+      <w:r>
+        <w:rPr>
+          <w:rFonts w:cs="Times New Roman"/>
+          <w:color w:val="FF0000"/>
+        </w:rPr>
+        <w:t>, model</w:t>
+      </w:r>
+      <w:r>
+        <w:rPr>
+          <w:rFonts w:cs="Times New Roman"/>
+          <w:color w:val="FF0000"/>
+        </w:rPr>
+        <w:t xml:space="preserve"> simplification </w:t>
+      </w:r>
+      <w:r>
+        <w:rPr>
+          <w:rFonts w:cs="Times New Roman"/>
+          <w:color w:val="FF0000"/>
+        </w:rPr>
+        <w:t xml:space="preserve">via stepwise reduction or AIC-based model selection could lead to the </w:t>
+      </w:r>
+      <w:r>
+        <w:rPr>
+          <w:rFonts w:cs="Times New Roman"/>
+          <w:color w:val="FF0000"/>
+        </w:rPr>
+        <w:t>removal</w:t>
+      </w:r>
+      <w:r>
+        <w:rPr>
+          <w:rFonts w:cs="Times New Roman"/>
+          <w:color w:val="FF0000"/>
+        </w:rPr>
+        <w:t xml:space="preserve"> of </w:t>
+      </w:r>
+      <w:r>
+        <w:rPr>
+          <w:rFonts w:cs="Times New Roman"/>
+          <w:color w:val="FF0000"/>
+        </w:rPr>
+        <w:t>important</w:t>
+      </w:r>
+      <w:r>
+        <w:rPr>
+          <w:rFonts w:cs="Times New Roman"/>
+          <w:color w:val="FF0000"/>
+        </w:rPr>
+        <w:t xml:space="preserve"> </w:t>
+      </w:r>
+      <w:r>
+        <w:rPr>
+          <w:rFonts w:cs="Times New Roman"/>
+          <w:color w:val="FF0000"/>
+        </w:rPr>
+        <w:t xml:space="preserve">model terms </w:t>
+      </w:r>
+      <w:r>
+        <w:rPr>
+          <w:rFonts w:cs="Times New Roman"/>
+          <w:color w:val="FF0000"/>
+        </w:rPr>
+        <w:t>that</w:t>
+      </w:r>
+      <w:r>
+        <w:rPr>
+          <w:rFonts w:cs="Times New Roman"/>
+          <w:color w:val="FF0000"/>
+        </w:rPr>
+        <w:t xml:space="preserve"> would</w:t>
+      </w:r>
+      <w:r>
+        <w:rPr>
+          <w:rFonts w:cs="Times New Roman"/>
+          <w:color w:val="FF0000"/>
+        </w:rPr>
+        <w:t xml:space="preserve"> undermine our ability to test these two hypotheses</w:t>
+      </w:r>
+      <w:r>
+        <w:rPr>
+          <w:rFonts w:cs="Times New Roman"/>
+          <w:color w:val="FF0000"/>
+        </w:rPr>
+        <w:t>.</w:t>
+      </w:r>
+    </w:p>
+    <w:p>
+      <w:pPr>
+        <w:spacing w:line="360" w:lineRule="auto"/>
+        <w:rPr>
+          <w:rFonts w:cs="Times New Roman"/>
+          <w:color w:val="FF0000"/>
+        </w:rPr>
+      </w:pPr>
+    </w:p>
+    <w:p>
+      <w:pPr>
+        <w:spacing w:line="360" w:lineRule="auto"/>
+        <w:rPr>
+          <w:rFonts w:cs="Times New Roman"/>
+          <w:color w:val="FF0000"/>
+        </w:rPr>
+      </w:pPr>
+      <w:r>
+        <w:rPr>
+          <w:rFonts w:cs="Times New Roman"/>
+          <w:color w:val="FF0000"/>
+        </w:rPr>
+        <w:t xml:space="preserve">While effect sizes can </w:t>
+      </w:r>
+      <w:r>
+        <w:rPr>
+          <w:rFonts w:cs="Times New Roman"/>
+          <w:color w:val="FF0000"/>
+        </w:rPr>
+        <w:t>be extracted</w:t>
+      </w:r>
+      <w:r>
+        <w:rPr>
+          <w:rFonts w:cs="Times New Roman"/>
+          <w:color w:val="FF0000"/>
+        </w:rPr>
+        <w:t xml:space="preserve"> from regression model summaries,</w:t>
+      </w:r>
+      <w:r>
+        <w:rPr>
+          <w:rFonts w:cs="Times New Roman"/>
+          <w:color w:val="FF0000"/>
+        </w:rPr>
+        <w:t xml:space="preserve"> we use</w:t>
+      </w:r>
+      <w:r>
+        <w:rPr>
+          <w:rFonts w:cs="Times New Roman"/>
+          <w:color w:val="FF0000"/>
+        </w:rPr>
+        <w:t xml:space="preserve"> ‘emmeans’ to facilitate post-hoc comparisons in </w:t>
+      </w:r>
+      <w:r>
+        <w:rPr>
+          <w:rFonts w:cs="Times New Roman"/>
+          <w:color w:val="FF0000"/>
+        </w:rPr>
+        <w:t>cases where significant treatment interactions occur. The function accounts for random effects and adjusts degrees of freedom for fixed effect</w:t>
+      </w:r>
+      <w:r>
+        <w:rPr>
+          <w:rFonts w:cs="Times New Roman"/>
+          <w:color w:val="FF0000"/>
+        </w:rPr>
+        <w:t>s</w:t>
+      </w:r>
+      <w:r>
+        <w:rPr>
+          <w:rFonts w:cs="Times New Roman"/>
+          <w:color w:val="FF0000"/>
+        </w:rPr>
+        <w:t xml:space="preserve"> using </w:t>
       </w:r>
       <w:r>
         <w:rPr>
@@ -6219,208 +6285,7 @@
           <w:color w:val="FF0000"/>
         </w:rPr>
         <w:lastRenderedPageBreak/>
-        <w:t xml:space="preserve">expected and is as informative for hypothesis testing as </w:t>
-      </w:r>
-      <w:r>
-        <w:rPr>
-          <w:rFonts w:cs="Times New Roman"/>
-          <w:color w:val="FF0000"/>
-        </w:rPr>
-        <w:t>the</w:t>
-      </w:r>
-      <w:r>
-        <w:rPr>
-          <w:rFonts w:cs="Times New Roman"/>
-          <w:color w:val="FF0000"/>
-        </w:rPr>
-        <w:t xml:space="preserve"> significant interaction between </w:t>
-      </w:r>
-      <w:r>
-        <w:rPr>
-          <w:rFonts w:cs="Times New Roman"/>
-          <w:color w:val="FF0000"/>
-        </w:rPr>
-        <w:t>nitrogen fertilization and CO</w:t>
-      </w:r>
-      <w:r>
-        <w:rPr>
-          <w:rFonts w:cs="Times New Roman"/>
-          <w:color w:val="FF0000"/>
-          <w:vertAlign w:val="subscript"/>
-        </w:rPr>
-        <w:t>2</w:t>
-      </w:r>
-      <w:r>
-        <w:rPr>
-          <w:rFonts w:cs="Times New Roman"/>
-          <w:color w:val="FF0000"/>
-        </w:rPr>
-        <w:t xml:space="preserve"> treatment on total biomass. </w:t>
-      </w:r>
-      <w:r>
-        <w:rPr>
-          <w:rFonts w:cs="Times New Roman"/>
-          <w:color w:val="FF0000"/>
-        </w:rPr>
-        <w:t>Thus</w:t>
-      </w:r>
-      <w:r>
-        <w:rPr>
-          <w:rFonts w:cs="Times New Roman"/>
-          <w:color w:val="FF0000"/>
-        </w:rPr>
-        <w:t>, model</w:t>
-      </w:r>
-      <w:r>
-        <w:rPr>
-          <w:rFonts w:cs="Times New Roman"/>
-          <w:color w:val="FF0000"/>
-        </w:rPr>
-        <w:t xml:space="preserve"> simplification </w:t>
-      </w:r>
-      <w:r>
-        <w:rPr>
-          <w:rFonts w:cs="Times New Roman"/>
-          <w:color w:val="FF0000"/>
-        </w:rPr>
-        <w:t xml:space="preserve">via stepwise reduction or AIC-based model selection could lead to the </w:t>
-      </w:r>
-      <w:r>
-        <w:rPr>
-          <w:rFonts w:cs="Times New Roman"/>
-          <w:color w:val="FF0000"/>
-        </w:rPr>
-        <w:t>removal</w:t>
-      </w:r>
-      <w:r>
-        <w:rPr>
-          <w:rFonts w:cs="Times New Roman"/>
-          <w:color w:val="FF0000"/>
-        </w:rPr>
-        <w:t xml:space="preserve"> of </w:t>
-      </w:r>
-      <w:r>
-        <w:rPr>
-          <w:rFonts w:cs="Times New Roman"/>
-          <w:color w:val="FF0000"/>
-        </w:rPr>
-        <w:t>important</w:t>
-      </w:r>
-      <w:r>
-        <w:rPr>
-          <w:rFonts w:cs="Times New Roman"/>
-          <w:color w:val="FF0000"/>
-        </w:rPr>
-        <w:t xml:space="preserve"> </w:t>
-      </w:r>
-      <w:r>
-        <w:rPr>
-          <w:rFonts w:cs="Times New Roman"/>
-          <w:color w:val="FF0000"/>
-        </w:rPr>
-        <w:t xml:space="preserve">model terms </w:t>
-      </w:r>
-      <w:r>
-        <w:rPr>
-          <w:rFonts w:cs="Times New Roman"/>
-          <w:color w:val="FF0000"/>
-        </w:rPr>
-        <w:t>that</w:t>
-      </w:r>
-      <w:r>
-        <w:rPr>
-          <w:rFonts w:cs="Times New Roman"/>
-          <w:color w:val="FF0000"/>
-        </w:rPr>
-        <w:t xml:space="preserve"> would</w:t>
-      </w:r>
-      <w:r>
-        <w:rPr>
-          <w:rFonts w:cs="Times New Roman"/>
-          <w:color w:val="FF0000"/>
-        </w:rPr>
-        <w:t xml:space="preserve"> undermine our ability to test these two hypotheses</w:t>
-      </w:r>
-      <w:r>
-        <w:rPr>
-          <w:rFonts w:cs="Times New Roman"/>
-          <w:color w:val="FF0000"/>
-        </w:rPr>
-        <w:t>.</w:t>
-      </w:r>
-    </w:p>
-    <w:p>
-      <w:pPr>
-        <w:spacing w:line="360" w:lineRule="auto"/>
-        <w:rPr>
-          <w:rFonts w:cs="Times New Roman"/>
-          <w:color w:val="FF0000"/>
-        </w:rPr>
-      </w:pPr>
-    </w:p>
-    <w:p>
-      <w:pPr>
-        <w:spacing w:line="360" w:lineRule="auto"/>
-        <w:rPr>
-          <w:rFonts w:cs="Times New Roman"/>
-          <w:color w:val="FF0000"/>
-        </w:rPr>
-      </w:pPr>
-      <w:r>
-        <w:rPr>
-          <w:rFonts w:cs="Times New Roman"/>
-          <w:color w:val="FF0000"/>
-        </w:rPr>
-        <w:t xml:space="preserve">While effect sizes can </w:t>
-      </w:r>
-      <w:r>
-        <w:rPr>
-          <w:rFonts w:cs="Times New Roman"/>
-          <w:color w:val="FF0000"/>
-        </w:rPr>
-        <w:t>be extracted</w:t>
-      </w:r>
-      <w:r>
-        <w:rPr>
-          <w:rFonts w:cs="Times New Roman"/>
-          <w:color w:val="FF0000"/>
-        </w:rPr>
-        <w:t xml:space="preserve"> from regression model summaries,</w:t>
-      </w:r>
-      <w:r>
-        <w:rPr>
-          <w:rFonts w:cs="Times New Roman"/>
-          <w:color w:val="FF0000"/>
-        </w:rPr>
-        <w:t xml:space="preserve"> we use</w:t>
-      </w:r>
-      <w:r>
-        <w:rPr>
-          <w:rFonts w:cs="Times New Roman"/>
-          <w:color w:val="FF0000"/>
-        </w:rPr>
-        <w:t xml:space="preserve"> ‘emmeans’ to facilitate post-hoc comparisons in </w:t>
-      </w:r>
-      <w:r>
-        <w:rPr>
-          <w:rFonts w:cs="Times New Roman"/>
-          <w:color w:val="FF0000"/>
-        </w:rPr>
-        <w:t>cases where significant treatment interactions occur. The function accounts for random effects and adjusts degrees of freedom for fixed effect</w:t>
-      </w:r>
-      <w:r>
-        <w:rPr>
-          <w:rFonts w:cs="Times New Roman"/>
-          <w:color w:val="FF0000"/>
-        </w:rPr>
-        <w:t>s</w:t>
-      </w:r>
-      <w:r>
-        <w:rPr>
-          <w:rFonts w:cs="Times New Roman"/>
-          <w:color w:val="FF0000"/>
-        </w:rPr>
-        <w:t xml:space="preserve"> using methods such as those described in</w:t>
+        <w:t>methods such as those described in</w:t>
       </w:r>
       <w:r>
         <w:rPr>
@@ -6686,27 +6551,7 @@
           <w:bCs/>
           <w:color w:val="000000" w:themeColor="text1"/>
         </w:rPr>
-        <w:t xml:space="preserve">There is an interaction of CO2 and N </w:t>
-      </w:r>
-      <w:proofErr w:type="spellStart"/>
-      <w:r>
-        <w:rPr>
-          <w:rFonts w:cs="Times New Roman"/>
-          <w:b/>
-          <w:bCs/>
-          <w:color w:val="000000" w:themeColor="text1"/>
-        </w:rPr>
-        <w:t>fert</w:t>
-      </w:r>
-      <w:proofErr w:type="spellEnd"/>
-      <w:r>
-        <w:rPr>
-          <w:rFonts w:cs="Times New Roman"/>
-          <w:b/>
-          <w:bCs/>
-          <w:color w:val="000000" w:themeColor="text1"/>
-        </w:rPr>
-        <w:t xml:space="preserve"> on Narea. I’m not sure I saw this mentioned / interpreted in the context of the hypotheses.</w:t>
+        <w:t>There is an interaction of CO2 and N fert on Narea. I’m not sure I saw this mentioned / interpreted in the context of the hypotheses.</w:t>
       </w:r>
     </w:p>
     <w:p>
@@ -6775,7 +6620,21 @@
           <w:rFonts w:cs="Times New Roman"/>
           <w:color w:val="FF0000"/>
         </w:rPr>
-        <w:t>, and this is only briefly mentioned in the manuscript</w:t>
+        <w:t xml:space="preserve">, and this </w:t>
+      </w:r>
+      <w:r>
+        <w:rPr>
+          <w:rFonts w:cs="Times New Roman"/>
+          <w:color w:val="FF0000"/>
+        </w:rPr>
+        <w:t>wa</w:t>
+      </w:r>
+      <w:r>
+        <w:rPr>
+          <w:rFonts w:cs="Times New Roman"/>
+          <w:color w:val="FF0000"/>
+        </w:rPr>
+        <w:t>s only briefly mentioned in the manuscript</w:t>
       </w:r>
       <w:r>
         <w:rPr>
@@ -7070,88 +6929,95 @@
           <w:rFonts w:cs="Times New Roman"/>
           <w:color w:val="FF0000"/>
         </w:rPr>
+        <w:t>“</w:t>
+      </w:r>
+      <w:r>
+        <w:rPr>
+          <w:rFonts w:cs="Times New Roman"/>
+          <w:color w:val="FF0000"/>
+        </w:rPr>
+        <w:t>Negative effects of elevated CO</w:t>
+      </w:r>
+      <w:r>
+        <w:rPr>
+          <w:rFonts w:cs="Times New Roman"/>
+          <w:color w:val="FF0000"/>
+          <w:vertAlign w:val="subscript"/>
+        </w:rPr>
+        <w:t>2</w:t>
+      </w:r>
+      <w:r>
+        <w:rPr>
+          <w:rFonts w:cs="Times New Roman"/>
+          <w:color w:val="FF0000"/>
+        </w:rPr>
+        <w:t xml:space="preserve"> on mass- and area-based leaf nitrogen content became more pronounced with increasing nitrogen fertilization (Fig. S2a-b). Since nitrogen fertilization did not affect photosynthetic responses to elevated CO</w:t>
+      </w:r>
+      <w:r>
+        <w:rPr>
+          <w:rFonts w:cs="Times New Roman"/>
+          <w:color w:val="FF0000"/>
+          <w:vertAlign w:val="subscript"/>
+        </w:rPr>
+        <w:t>2</w:t>
+      </w:r>
+      <w:r>
+        <w:rPr>
+          <w:rFonts w:cs="Times New Roman"/>
+          <w:color w:val="FF0000"/>
+        </w:rPr>
+        <w:t xml:space="preserve">, this decline in leaf nitrogen content may reflect reduced allocation to non-photosynthetic pools, such as structural tissue or chemical pathways that contribute to herbivore defense (Zavala et al., 2013; Onoda et al., 2017; Johnson et al., 2020). While not </w:t>
+      </w:r>
+      <w:r>
+        <w:rPr>
+          <w:rFonts w:cs="Times New Roman"/>
+          <w:color w:val="FF0000"/>
+        </w:rPr>
+        <w:t xml:space="preserve">a </w:t>
+      </w:r>
+      <w:r>
+        <w:rPr>
+          <w:rFonts w:cs="Times New Roman"/>
+          <w:color w:val="FF0000"/>
+        </w:rPr>
+        <w:t xml:space="preserve">primary </w:t>
+      </w:r>
+      <w:r>
+        <w:rPr>
+          <w:rFonts w:cs="Times New Roman"/>
+          <w:color w:val="FF0000"/>
+        </w:rPr>
+        <w:t>focus of this study</w:t>
+      </w:r>
+      <w:r>
+        <w:rPr>
+          <w:rFonts w:cs="Times New Roman"/>
+          <w:color w:val="FF0000"/>
+        </w:rPr>
+        <w:t>, understanding leaf nitrogen allocation responses to elevated CO</w:t>
+      </w:r>
+      <w:r>
+        <w:rPr>
+          <w:rFonts w:cs="Times New Roman"/>
+          <w:color w:val="FF0000"/>
+          <w:vertAlign w:val="subscript"/>
+        </w:rPr>
+        <w:t>2</w:t>
+      </w:r>
+      <w:r>
+        <w:rPr>
+          <w:rFonts w:cs="Times New Roman"/>
+          <w:color w:val="FF0000"/>
+        </w:rPr>
+        <w:t xml:space="preserve"> across nitrogen </w:t>
+      </w:r>
+      <w:r>
+        <w:rPr>
+          <w:rFonts w:cs="Times New Roman"/>
+          <w:color w:val="FF0000"/>
+        </w:rPr>
         <w:lastRenderedPageBreak/>
-        <w:t>“</w:t>
-      </w:r>
-      <w:r>
-        <w:rPr>
-          <w:rFonts w:cs="Times New Roman"/>
-          <w:color w:val="FF0000"/>
-        </w:rPr>
-        <w:t>Negative effects of elevated CO</w:t>
-      </w:r>
-      <w:r>
-        <w:rPr>
-          <w:rFonts w:cs="Times New Roman"/>
-          <w:color w:val="FF0000"/>
-          <w:vertAlign w:val="subscript"/>
-        </w:rPr>
-        <w:t>2</w:t>
-      </w:r>
-      <w:r>
-        <w:rPr>
-          <w:rFonts w:cs="Times New Roman"/>
-          <w:color w:val="FF0000"/>
-        </w:rPr>
-        <w:t xml:space="preserve"> on mass- and area-based leaf nitrogen content became more pronounced with increasing nitrogen fertilization (Fig. S2a-b). Since nitrogen fertilization did not affect photosynthetic responses to elevated CO</w:t>
-      </w:r>
-      <w:r>
-        <w:rPr>
-          <w:rFonts w:cs="Times New Roman"/>
-          <w:color w:val="FF0000"/>
-          <w:vertAlign w:val="subscript"/>
-        </w:rPr>
-        <w:t>2</w:t>
-      </w:r>
-      <w:r>
-        <w:rPr>
-          <w:rFonts w:cs="Times New Roman"/>
-          <w:color w:val="FF0000"/>
-        </w:rPr>
-        <w:t xml:space="preserve">, this decline in leaf nitrogen content may reflect reduced allocation to non-photosynthetic pools, such as structural tissue or chemical pathways that contribute to herbivore defense (Zavala et al., 2013; Onoda et al., 2017; Johnson et al., 2020). While not </w:t>
-      </w:r>
-      <w:r>
-        <w:rPr>
-          <w:rFonts w:cs="Times New Roman"/>
-          <w:color w:val="FF0000"/>
-        </w:rPr>
-        <w:t xml:space="preserve">a </w:t>
-      </w:r>
-      <w:r>
-        <w:rPr>
-          <w:rFonts w:cs="Times New Roman"/>
-          <w:color w:val="FF0000"/>
-        </w:rPr>
-        <w:t xml:space="preserve">primary </w:t>
-      </w:r>
-      <w:r>
-        <w:rPr>
-          <w:rFonts w:cs="Times New Roman"/>
-          <w:color w:val="FF0000"/>
-        </w:rPr>
-        <w:t>focus of this study</w:t>
-      </w:r>
-      <w:r>
-        <w:rPr>
-          <w:rFonts w:cs="Times New Roman"/>
-          <w:color w:val="FF0000"/>
-        </w:rPr>
-        <w:t>, understanding leaf nitrogen allocation responses to elevated CO</w:t>
-      </w:r>
-      <w:r>
-        <w:rPr>
-          <w:rFonts w:cs="Times New Roman"/>
-          <w:color w:val="FF0000"/>
-          <w:vertAlign w:val="subscript"/>
-        </w:rPr>
-        <w:t>2</w:t>
-      </w:r>
-      <w:r>
-        <w:rPr>
-          <w:rFonts w:cs="Times New Roman"/>
-          <w:color w:val="FF0000"/>
-        </w:rPr>
-        <w:t xml:space="preserve"> across nitrogen availability gradients would help clarify the role of leaf nitrogen allocation on leaf-level responses to elevated CO</w:t>
+        <w:t>availability gradients would help clarify the role of leaf nitrogen allocation on leaf-level responses to elevated CO</w:t>
       </w:r>
       <w:r>
         <w:rPr>
@@ -7692,97 +7558,70 @@
           <w:rFonts w:cs="Times New Roman"/>
           <w:color w:val="FF0000"/>
         </w:rPr>
-        <w:t xml:space="preserve">“The eco-evolutionary optimality hypothesis predicts that plants optimize leaf nitrogen allocation to photosynthetic capacity to use available light efficiently while avoiding over-investment in Rubisco, which has high nitrogen and energetic costs to build and maintain (Evans, 1989; Sage, 1994; Evans and Clarke, 2019). This strategy enhances photosynthetic nitrogen-use efficiency and allows increased net photosynthesis rates to be achieved by increasing the co-limitation of net photosynthesis rates by Rubisco carboxylation and electron transport for RuBP regeneration (Chen et al., 1993; Maire et </w:t>
-      </w:r>
+        <w:t>“The eco-evolutionary optimality hypothesis predicts that plants optimize leaf nitrogen allocation to photosynthetic capacity to use available light efficiently while avoiding over-investment in Rubisco, which has high nitrogen and energetic costs to build and maintain (Evans, 1989; Sage, 1994; Evans and Clarke, 2019). This strategy enhances photosynthetic nitrogen-use efficiency and allows increased net photosynthesis rates to be achieved by increasing the co-limitation of net photosynthesis rates by Rubisco carboxylation and electron transport for RuBP regeneration (Chen et al., 1993; Maire et al., 2012; Wang et al., 2017; Smith et al., 2019). Empirical evidence supports this hypothesis (Crous et al., 2010; Lee et al., 2011; Smith and Keenan, 2020; Harrison et al., 2021; Dong et al., 2022; Cui et al., 2023), though few studies have connected these patterns with concurrently measured whole-plant responses.”</w:t>
+      </w:r>
+    </w:p>
+    <w:p>
+      <w:pPr>
+        <w:spacing w:line="360" w:lineRule="auto"/>
+        <w:rPr>
+          <w:rFonts w:cs="Times New Roman"/>
+          <w:color w:val="000000" w:themeColor="text1"/>
+        </w:rPr>
+      </w:pPr>
+    </w:p>
+    <w:p>
+      <w:pPr>
+        <w:spacing w:line="360" w:lineRule="auto"/>
+        <w:rPr>
+          <w:rFonts w:cs="Times New Roman"/>
+          <w:b/>
+          <w:bCs/>
+          <w:color w:val="000000" w:themeColor="text1"/>
+        </w:rPr>
+      </w:pPr>
+      <w:r>
+        <w:rPr>
+          <w:rFonts w:cs="Times New Roman"/>
+          <w:b/>
+          <w:bCs/>
+          <w:color w:val="000000" w:themeColor="text1"/>
+        </w:rPr>
+        <w:t>Ln 163-165 I’m not sure I agree with this in an expanding system. See comment above and Norby 1996; Körner 2006 refere</w:t>
+      </w:r>
+      <w:r>
+        <w:rPr>
+          <w:rFonts w:cs="Times New Roman"/>
+          <w:b/>
+          <w:bCs/>
+          <w:color w:val="000000" w:themeColor="text1"/>
+        </w:rPr>
+        <w:t>n</w:t>
+      </w:r>
+      <w:r>
+        <w:rPr>
+          <w:rFonts w:cs="Times New Roman"/>
+          <w:b/>
+          <w:bCs/>
+          <w:color w:val="000000" w:themeColor="text1"/>
+        </w:rPr>
+        <w:t>ces.</w:t>
+      </w:r>
+    </w:p>
+    <w:p>
+      <w:pPr>
+        <w:spacing w:line="360" w:lineRule="auto"/>
+        <w:rPr>
+          <w:rFonts w:cs="Times New Roman"/>
+          <w:color w:val="FF0000"/>
+        </w:rPr>
+      </w:pPr>
       <w:r>
         <w:rPr>
           <w:rFonts w:cs="Times New Roman"/>
           <w:color w:val="FF0000"/>
         </w:rPr>
         <w:lastRenderedPageBreak/>
-        <w:t>al., 2012; Wang et al., 2017; Smith et al., 2019). Empirical evidence supports this hypothesis (Crous et al., 2010; Lee et al., 2011; Smith and Keenan, 2020; Harrison et al., 2021; Dong et al., 2022; Cui et al., 2023), though few studies have connected these patterns with concurrently measured whole-plant responses.”</w:t>
-      </w:r>
-    </w:p>
-    <w:p>
-      <w:pPr>
-        <w:spacing w:line="360" w:lineRule="auto"/>
-        <w:rPr>
-          <w:rFonts w:cs="Times New Roman"/>
-          <w:color w:val="000000" w:themeColor="text1"/>
-        </w:rPr>
-      </w:pPr>
-    </w:p>
-    <w:p>
-      <w:pPr>
-        <w:spacing w:line="360" w:lineRule="auto"/>
-        <w:rPr>
-          <w:rFonts w:cs="Times New Roman"/>
-          <w:b/>
-          <w:bCs/>
-          <w:color w:val="000000" w:themeColor="text1"/>
-        </w:rPr>
-      </w:pPr>
-      <w:r>
-        <w:rPr>
-          <w:rFonts w:cs="Times New Roman"/>
-          <w:b/>
-          <w:bCs/>
-          <w:color w:val="000000" w:themeColor="text1"/>
-        </w:rPr>
-        <w:t xml:space="preserve">Ln 163-165 I’m not sure I agree with this in an expanding system. See comment above and Norby 1996; </w:t>
-      </w:r>
-      <w:proofErr w:type="spellStart"/>
-      <w:r>
-        <w:rPr>
-          <w:rFonts w:cs="Times New Roman"/>
-          <w:b/>
-          <w:bCs/>
-          <w:color w:val="000000" w:themeColor="text1"/>
-        </w:rPr>
-        <w:t>Körner</w:t>
-      </w:r>
-      <w:proofErr w:type="spellEnd"/>
-      <w:r>
-        <w:rPr>
-          <w:rFonts w:cs="Times New Roman"/>
-          <w:b/>
-          <w:bCs/>
-          <w:color w:val="000000" w:themeColor="text1"/>
-        </w:rPr>
-        <w:t xml:space="preserve"> 2006 refere</w:t>
-      </w:r>
-      <w:r>
-        <w:rPr>
-          <w:rFonts w:cs="Times New Roman"/>
-          <w:b/>
-          <w:bCs/>
-          <w:color w:val="000000" w:themeColor="text1"/>
-        </w:rPr>
-        <w:t>n</w:t>
-      </w:r>
-      <w:r>
-        <w:rPr>
-          <w:rFonts w:cs="Times New Roman"/>
-          <w:b/>
-          <w:bCs/>
-          <w:color w:val="000000" w:themeColor="text1"/>
-        </w:rPr>
-        <w:t>ces.</w:t>
-      </w:r>
-    </w:p>
-    <w:p>
-      <w:pPr>
-        <w:spacing w:line="360" w:lineRule="auto"/>
-        <w:rPr>
-          <w:rFonts w:cs="Times New Roman"/>
-          <w:color w:val="FF0000"/>
-        </w:rPr>
-      </w:pPr>
-      <w:r>
-        <w:rPr>
-          <w:rFonts w:cs="Times New Roman"/>
-          <w:color w:val="FF0000"/>
-        </w:rPr>
         <w:t xml:space="preserve">Our experiment was not designed to capture patterns in expanding and dynamic systems. However, </w:t>
       </w:r>
       <w:r>
@@ -7846,7 +7685,7 @@
               <w:rFonts w:eastAsia="Times New Roman"/>
               <w:color w:val="FF0000"/>
             </w:rPr>
-            <w:t xml:space="preserve">(Crous </w:t>
+            <w:t xml:space="preserve">Crous </w:t>
           </w:r>
           <w:r>
             <w:rPr>
@@ -8214,125 +8053,125 @@
           <w:bCs/>
           <w:color w:val="000000" w:themeColor="text1"/>
         </w:rPr>
+        <w:t>Ln 629 Could mention that inoculation did strongly impact responses to N fertilization</w:t>
+      </w:r>
+    </w:p>
+    <w:p>
+      <w:pPr>
+        <w:spacing w:line="360" w:lineRule="auto"/>
+        <w:rPr>
+          <w:rFonts w:cs="Times New Roman"/>
+          <w:color w:val="FF0000"/>
+        </w:rPr>
+      </w:pPr>
+      <w:r>
+        <w:rPr>
+          <w:rFonts w:cs="Times New Roman"/>
+          <w:color w:val="FF0000"/>
+        </w:rPr>
+        <w:t xml:space="preserve">Sure! This has been added to the first sentence of this paragraph. The sentence now reads: </w:t>
+      </w:r>
+    </w:p>
+    <w:p>
+      <w:pPr>
+        <w:spacing w:line="360" w:lineRule="auto"/>
+        <w:rPr>
+          <w:rFonts w:cs="Times New Roman"/>
+          <w:color w:val="FF0000"/>
+        </w:rPr>
+      </w:pPr>
+    </w:p>
+    <w:p>
+      <w:pPr>
+        <w:spacing w:line="360" w:lineRule="auto"/>
+        <w:ind w:left="720"/>
+        <w:rPr>
+          <w:rFonts w:cs="Times New Roman"/>
+          <w:color w:val="FF0000"/>
+        </w:rPr>
+      </w:pPr>
+      <w:r>
+        <w:rPr>
+          <w:rFonts w:cs="Times New Roman"/>
+          <w:color w:val="FF0000"/>
+        </w:rPr>
+        <w:t>“</w:t>
+      </w:r>
+      <w:r>
+        <w:rPr>
+          <w:rFonts w:cs="Times New Roman"/>
+          <w:color w:val="FF0000"/>
+        </w:rPr>
+        <w:t>Inoculation largely had no effect on leaf- or whole-plant responses to elevated CO</w:t>
+      </w:r>
+      <w:r>
+        <w:rPr>
+          <w:rFonts w:cs="Times New Roman"/>
+          <w:color w:val="FF0000"/>
+          <w:vertAlign w:val="subscript"/>
+        </w:rPr>
+        <w:t>2</w:t>
+      </w:r>
+      <w:r>
+        <w:rPr>
+          <w:rFonts w:cs="Times New Roman"/>
+          <w:color w:val="FF0000"/>
+        </w:rPr>
+        <w:t>, but played a strong role in determining the effect of nitrogen fertilization on measured traits</w:t>
+      </w:r>
+      <w:r>
+        <w:rPr>
+          <w:rFonts w:cs="Times New Roman"/>
+          <w:color w:val="FF0000"/>
+        </w:rPr>
+        <w:t>”</w:t>
+      </w:r>
+    </w:p>
+    <w:p>
+      <w:pPr>
+        <w:spacing w:line="360" w:lineRule="auto"/>
+        <w:rPr>
+          <w:rFonts w:cs="Times New Roman"/>
+          <w:b/>
+          <w:bCs/>
+          <w:color w:val="000000" w:themeColor="text1"/>
+        </w:rPr>
+      </w:pPr>
+    </w:p>
+    <w:p>
+      <w:pPr>
+        <w:spacing w:line="360" w:lineRule="auto"/>
+        <w:rPr>
+          <w:rFonts w:cs="Times New Roman"/>
+          <w:b/>
+          <w:bCs/>
+          <w:color w:val="000000" w:themeColor="text1"/>
+        </w:rPr>
+      </w:pPr>
+      <w:r>
+        <w:rPr>
+          <w:rFonts w:cs="Times New Roman"/>
+          <w:b/>
+          <w:bCs/>
+          <w:color w:val="000000" w:themeColor="text1"/>
+        </w:rPr>
+        <w:t>Ln 718-741 Suggest breaking into 3 paragraphs</w:t>
+      </w:r>
+    </w:p>
+    <w:p>
+      <w:pPr>
+        <w:spacing w:line="360" w:lineRule="auto"/>
+        <w:rPr>
+          <w:rFonts w:cs="Times New Roman"/>
+          <w:color w:val="FF0000"/>
+        </w:rPr>
+      </w:pPr>
+      <w:r>
+        <w:rPr>
+          <w:rFonts w:cs="Times New Roman"/>
+          <w:color w:val="FF0000"/>
+        </w:rPr>
         <w:lastRenderedPageBreak/>
-        <w:t>Ln 629 Could mention that inoculation did strongly impact responses to N fertilization</w:t>
-      </w:r>
-    </w:p>
-    <w:p>
-      <w:pPr>
-        <w:spacing w:line="360" w:lineRule="auto"/>
-        <w:rPr>
-          <w:rFonts w:cs="Times New Roman"/>
-          <w:color w:val="FF0000"/>
-        </w:rPr>
-      </w:pPr>
-      <w:r>
-        <w:rPr>
-          <w:rFonts w:cs="Times New Roman"/>
-          <w:color w:val="FF0000"/>
-        </w:rPr>
-        <w:t xml:space="preserve">Sure! This has been added to the first sentence of this paragraph. The sentence now reads: </w:t>
-      </w:r>
-    </w:p>
-    <w:p>
-      <w:pPr>
-        <w:spacing w:line="360" w:lineRule="auto"/>
-        <w:rPr>
-          <w:rFonts w:cs="Times New Roman"/>
-          <w:color w:val="FF0000"/>
-        </w:rPr>
-      </w:pPr>
-    </w:p>
-    <w:p>
-      <w:pPr>
-        <w:spacing w:line="360" w:lineRule="auto"/>
-        <w:ind w:left="720"/>
-        <w:rPr>
-          <w:rFonts w:cs="Times New Roman"/>
-          <w:color w:val="FF0000"/>
-        </w:rPr>
-      </w:pPr>
-      <w:r>
-        <w:rPr>
-          <w:rFonts w:cs="Times New Roman"/>
-          <w:color w:val="FF0000"/>
-        </w:rPr>
-        <w:t>“</w:t>
-      </w:r>
-      <w:r>
-        <w:rPr>
-          <w:rFonts w:cs="Times New Roman"/>
-          <w:color w:val="FF0000"/>
-        </w:rPr>
-        <w:t>Inoculation largely had no effect on leaf- or whole-plant responses to elevated CO</w:t>
-      </w:r>
-      <w:r>
-        <w:rPr>
-          <w:rFonts w:cs="Times New Roman"/>
-          <w:color w:val="FF0000"/>
-          <w:vertAlign w:val="subscript"/>
-        </w:rPr>
-        <w:t>2</w:t>
-      </w:r>
-      <w:r>
-        <w:rPr>
-          <w:rFonts w:cs="Times New Roman"/>
-          <w:color w:val="FF0000"/>
-        </w:rPr>
-        <w:t>, but played a strong role in determining the effect of nitrogen fertilization on measured traits</w:t>
-      </w:r>
-      <w:r>
-        <w:rPr>
-          <w:rFonts w:cs="Times New Roman"/>
-          <w:color w:val="FF0000"/>
-        </w:rPr>
-        <w:t>”</w:t>
-      </w:r>
-    </w:p>
-    <w:p>
-      <w:pPr>
-        <w:spacing w:line="360" w:lineRule="auto"/>
-        <w:rPr>
-          <w:rFonts w:cs="Times New Roman"/>
-          <w:b/>
-          <w:bCs/>
-          <w:color w:val="000000" w:themeColor="text1"/>
-        </w:rPr>
-      </w:pPr>
-    </w:p>
-    <w:p>
-      <w:pPr>
-        <w:spacing w:line="360" w:lineRule="auto"/>
-        <w:rPr>
-          <w:rFonts w:cs="Times New Roman"/>
-          <w:b/>
-          <w:bCs/>
-          <w:color w:val="000000" w:themeColor="text1"/>
-        </w:rPr>
-      </w:pPr>
-      <w:r>
-        <w:rPr>
-          <w:rFonts w:cs="Times New Roman"/>
-          <w:b/>
-          <w:bCs/>
-          <w:color w:val="000000" w:themeColor="text1"/>
-        </w:rPr>
-        <w:t>Ln 718-741 Suggest breaking into 3 paragraphs</w:t>
-      </w:r>
-    </w:p>
-    <w:p>
-      <w:pPr>
-        <w:spacing w:line="360" w:lineRule="auto"/>
-        <w:rPr>
-          <w:rFonts w:cs="Times New Roman"/>
-          <w:color w:val="FF0000"/>
-        </w:rPr>
-      </w:pPr>
-      <w:r>
-        <w:rPr>
-          <w:rFonts w:cs="Times New Roman"/>
-          <w:color w:val="FF0000"/>
-        </w:rPr>
         <w:t>The conclusions subsection of the Discussion section has been broken into three paragraphs. One paragraph focuses on leaf and whole-plant responses to elevated CO</w:t>
       </w:r>
       <w:r>
@@ -8490,21 +8329,12 @@
           <w:color w:val="000000" w:themeColor="text1"/>
         </w:rPr>
       </w:pPr>
-      <w:proofErr w:type="spellStart"/>
-      <w:r>
-        <w:rPr>
-          <w:rFonts w:cs="Times New Roman"/>
-          <w:color w:val="000000" w:themeColor="text1"/>
-        </w:rPr>
-        <w:t>Körner</w:t>
-      </w:r>
-      <w:proofErr w:type="spellEnd"/>
-      <w:r>
-        <w:rPr>
-          <w:rFonts w:cs="Times New Roman"/>
-          <w:color w:val="000000" w:themeColor="text1"/>
-        </w:rPr>
-        <w:t>, C., 2006. Plant CO2 responses: an issue of definition, time and resource supply. New Phytologist 172, 393–411. </w:t>
+      <w:r>
+        <w:rPr>
+          <w:rFonts w:cs="Times New Roman"/>
+          <w:color w:val="000000" w:themeColor="text1"/>
+        </w:rPr>
+        <w:t>Körner, C., 2006. Plant CO2 responses: an issue of definition, time and resource supply. New Phytologist 172, 393–411. </w:t>
       </w:r>
       <w:hyperlink r:id="rId9" w:history="1">
         <w:r>
@@ -8876,6 +8706,7 @@
               <w:bCs/>
               <w:color w:val="FF0000"/>
             </w:rPr>
+            <w:lastRenderedPageBreak/>
             <w:t>Iversen CM, Ledford J, Norby RJ</w:t>
           </w:r>
           <w:r>
@@ -9128,27 +8959,7 @@
               <w:bCs/>
               <w:color w:val="FF0000"/>
             </w:rPr>
-            <w:t xml:space="preserve">Sigurdsson BD, Medhurst JL, Wallin G, </w:t>
-          </w:r>
-          <w:proofErr w:type="spellStart"/>
-          <w:r>
-            <w:rPr>
-              <w:rFonts w:eastAsia="Times New Roman"/>
-              <w:b/>
-              <w:bCs/>
-              <w:color w:val="FF0000"/>
-            </w:rPr>
-            <w:t>Eggertsson</w:t>
-          </w:r>
-          <w:proofErr w:type="spellEnd"/>
-          <w:r>
-            <w:rPr>
-              <w:rFonts w:eastAsia="Times New Roman"/>
-              <w:b/>
-              <w:bCs/>
-              <w:color w:val="FF0000"/>
-            </w:rPr>
-            <w:t xml:space="preserve"> O, Linder S</w:t>
+            <w:t>Sigurdsson BD, Medhurst JL, Wallin G, Eggertsson O, Linder S</w:t>
           </w:r>
           <w:r>
             <w:rPr>
@@ -10880,12 +10691,14 @@
     <w:rsid w:val="002415E4"/>
     <w:rsid w:val="00427250"/>
     <w:rsid w:val="005D25D3"/>
+    <w:rsid w:val="006C32E1"/>
     <w:rsid w:val="006D3DD0"/>
     <w:rsid w:val="00741166"/>
     <w:rsid w:val="00762296"/>
     <w:rsid w:val="008D1C25"/>
     <w:rsid w:val="008F7E66"/>
     <w:rsid w:val="00963945"/>
+    <w:rsid w:val="009B24E3"/>
     <w:rsid w:val="009D4CEB"/>
     <w:rsid w:val="00A5045F"/>
     <w:rsid w:val="00AA35A9"/>
@@ -11374,10 +11187,6 @@
     <w:name w:val="2DFAD65977302D4884F9E3374278B3D3"/>
     <w:rsid w:val="000C4F7F"/>
   </w:style>
-  <w:style w:type="paragraph" w:customStyle="1" w:styleId="483411F73BD5F1478D79AD53E570EF10">
-    <w:name w:val="483411F73BD5F1478D79AD53E570EF10"/>
-    <w:rsid w:val="00CA5828"/>
-  </w:style>
 </w:styles>
 </file>
 

</xml_diff>

<commit_message>
correct formatting issues for jxb resubmission
</commit_message>
<xml_diff>
--- a/working_drafts/jxb_submission/revision/NxCO2xI_rtr_v1.0.docx
+++ b/working_drafts/jxb_submission/revision/NxCO2xI_rtr_v1.0.docx
@@ -115,13 +115,7 @@
         <w:rPr>
           <w:rFonts w:cs="Times New Roman"/>
         </w:rPr>
-        <w:t xml:space="preserve">February </w:t>
-      </w:r>
-      <w:r>
-        <w:rPr>
-          <w:rFonts w:cs="Times New Roman"/>
-        </w:rPr>
-        <w:t>27</w:t>
+        <w:t>March 3</w:t>
       </w:r>
       <w:r>
         <w:rPr>
@@ -263,6 +257,74 @@
           <w:rFonts w:cs="Times New Roman"/>
         </w:rPr>
         <w:t>.</w:t>
+      </w:r>
+      <w:r>
+        <w:rPr>
+          <w:rFonts w:cs="Times New Roman"/>
+        </w:rPr>
+        <w:t xml:space="preserve"> Please note that we have moved the </w:t>
+      </w:r>
+      <w:r>
+        <w:rPr>
+          <w:rFonts w:cs="Times New Roman"/>
+          <w:i/>
+          <w:iCs/>
+        </w:rPr>
+        <w:t xml:space="preserve">Dark </w:t>
+      </w:r>
+      <w:r>
+        <w:rPr>
+          <w:rFonts w:cs="Times New Roman"/>
+          <w:i/>
+          <w:iCs/>
+        </w:rPr>
+        <w:t>respiration</w:t>
+      </w:r>
+      <w:r>
+        <w:rPr>
+          <w:rFonts w:cs="Times New Roman"/>
+        </w:rPr>
+        <w:t xml:space="preserve"> </w:t>
+      </w:r>
+      <w:r>
+        <w:rPr>
+          <w:rFonts w:cs="Times New Roman"/>
+        </w:rPr>
+        <w:t>subsection</w:t>
+      </w:r>
+      <w:r>
+        <w:rPr>
+          <w:rFonts w:cs="Times New Roman"/>
+        </w:rPr>
+        <w:t xml:space="preserve"> of the </w:t>
+      </w:r>
+      <w:r>
+        <w:rPr>
+          <w:rFonts w:cs="Times New Roman"/>
+          <w:i/>
+          <w:iCs/>
+        </w:rPr>
+        <w:t>Results</w:t>
+      </w:r>
+      <w:r>
+        <w:rPr>
+          <w:rFonts w:cs="Times New Roman"/>
+        </w:rPr>
+        <w:t xml:space="preserve"> section to the </w:t>
+      </w:r>
+      <w:r>
+        <w:rPr>
+          <w:rFonts w:cs="Times New Roman"/>
+          <w:i/>
+          <w:iCs/>
+        </w:rPr>
+        <w:t>Supplemental Information</w:t>
+      </w:r>
+      <w:r>
+        <w:rPr>
+          <w:rFonts w:cs="Times New Roman"/>
+        </w:rPr>
+        <w:t xml:space="preserve"> to adhere to the journal’s word count limit.</w:t>
       </w:r>
     </w:p>
     <w:p>
@@ -10684,7 +10746,9 @@
   </w:compat>
   <w:rsids>
     <w:rsidRoot w:val="00427250"/>
+    <w:rsid w:val="000522D5"/>
     <w:rsid w:val="000C4F7F"/>
+    <w:rsid w:val="000D62E2"/>
     <w:rsid w:val="00106EDA"/>
     <w:rsid w:val="001D7C6B"/>
     <w:rsid w:val="002219C6"/>
@@ -10693,6 +10757,7 @@
     <w:rsid w:val="005D25D3"/>
     <w:rsid w:val="006C32E1"/>
     <w:rsid w:val="006D3DD0"/>
+    <w:rsid w:val="006F6C7A"/>
     <w:rsid w:val="00741166"/>
     <w:rsid w:val="00762296"/>
     <w:rsid w:val="008D1C25"/>

</xml_diff>